<commit_message>
download unit 1 session file and change in notes
</commit_message>
<xml_diff>
--- a/SEM1/DATA_STRUCTURE/unit-1/up-to-04-10-2025.docx
+++ b/SEM1/DATA_STRUCTURE/unit-1/up-to-04-10-2025.docx
@@ -40,6 +40,7 @@
           <w:u w:val="single"/>
         </w:rPr>
       </w:pPr>
+      <w:proofErr w:type="gramStart"/>
       <w:r>
         <w:rPr>
           <w:b/>
@@ -49,7 +50,19 @@
           <w:szCs w:val="28"/>
           <w:u w:val="single"/>
         </w:rPr>
-        <w:t>Session : Data types, data structures, Abstract data types</w:t>
+        <w:t>Session :</w:t>
+      </w:r>
+      <w:proofErr w:type="gramEnd"/>
+      <w:r>
+        <w:rPr>
+          <w:b/>
+          <w:bCs/>
+          <w:color w:val="FFFFFF" w:themeColor="background1"/>
+          <w:sz w:val="28"/>
+          <w:szCs w:val="28"/>
+          <w:u w:val="single"/>
+        </w:rPr>
+        <w:t xml:space="preserve"> Data types, data structures, Abstract data types</w:t>
       </w:r>
     </w:p>
     <w:p>
@@ -245,11 +258,33 @@
           <w:color w:val="FFFFFF" w:themeColor="background1"/>
         </w:rPr>
       </w:pPr>
-      <w:r>
-        <w:rPr>
-          <w:color w:val="FFFFFF" w:themeColor="background1"/>
-        </w:rPr>
-        <w:t>Definition : data is a collection of raw facts and figures. Ex. Number(10,20), Word(“apple”).</w:t>
+      <w:proofErr w:type="gramStart"/>
+      <w:r>
+        <w:rPr>
+          <w:color w:val="FFFFFF" w:themeColor="background1"/>
+        </w:rPr>
+        <w:t>Definition :</w:t>
+      </w:r>
+      <w:proofErr w:type="gramEnd"/>
+      <w:r>
+        <w:rPr>
+          <w:color w:val="FFFFFF" w:themeColor="background1"/>
+        </w:rPr>
+        <w:t xml:space="preserve"> data is a collection of raw facts and figures. Ex. </w:t>
+      </w:r>
+      <w:proofErr w:type="gramStart"/>
+      <w:r>
+        <w:rPr>
+          <w:color w:val="FFFFFF" w:themeColor="background1"/>
+        </w:rPr>
+        <w:t>Number(</w:t>
+      </w:r>
+      <w:proofErr w:type="gramEnd"/>
+      <w:r>
+        <w:rPr>
+          <w:color w:val="FFFFFF" w:themeColor="background1"/>
+        </w:rPr>
+        <w:t>10,20), Word(“apple”).</w:t>
       </w:r>
     </w:p>
     <w:p>
@@ -457,8 +492,18 @@
           <w:sz w:val="28"/>
           <w:szCs w:val="28"/>
         </w:rPr>
-        <w:t>Data is Expensive !!!</w:t>
-      </w:r>
+        <w:t xml:space="preserve">Data is </w:t>
+      </w:r>
+      <w:proofErr w:type="gramStart"/>
+      <w:r>
+        <w:rPr>
+          <w:color w:val="FFFFFF" w:themeColor="background1"/>
+          <w:sz w:val="28"/>
+          <w:szCs w:val="28"/>
+        </w:rPr>
+        <w:t>Expensive !!!</w:t>
+      </w:r>
+      <w:proofErr w:type="gramEnd"/>
     </w:p>
     <w:p>
       <w:pPr>
@@ -479,7 +524,25 @@
           <w:sz w:val="28"/>
           <w:szCs w:val="28"/>
         </w:rPr>
-        <w:t>In the context of an organization, data are the building blocks that, when aggregated, analyzed, and interpreted, becomes information.</w:t>
+        <w:t xml:space="preserve">In the context of an organization, data are the building blocks that, when aggregated, </w:t>
+      </w:r>
+      <w:proofErr w:type="spellStart"/>
+      <w:r>
+        <w:rPr>
+          <w:color w:val="FFFFFF" w:themeColor="background1"/>
+          <w:sz w:val="28"/>
+          <w:szCs w:val="28"/>
+        </w:rPr>
+        <w:t>analyzed</w:t>
+      </w:r>
+      <w:proofErr w:type="spellEnd"/>
+      <w:r>
+        <w:rPr>
+          <w:color w:val="FFFFFF" w:themeColor="background1"/>
+          <w:sz w:val="28"/>
+          <w:szCs w:val="28"/>
+        </w:rPr>
+        <w:t>, and interpreted, becomes information.</w:t>
       </w:r>
     </w:p>
     <w:p>
@@ -532,13 +595,23 @@
           <w:szCs w:val="28"/>
         </w:rPr>
       </w:pPr>
-      <w:r>
-        <w:rPr>
-          <w:color w:val="FFFFFF" w:themeColor="background1"/>
-          <w:sz w:val="28"/>
-          <w:szCs w:val="28"/>
-        </w:rPr>
-        <w:t>Definition : data management is the process of collecting, storing, organizing, and using data efficiently.</w:t>
+      <w:proofErr w:type="gramStart"/>
+      <w:r>
+        <w:rPr>
+          <w:color w:val="FFFFFF" w:themeColor="background1"/>
+          <w:sz w:val="28"/>
+          <w:szCs w:val="28"/>
+        </w:rPr>
+        <w:t>Definition :</w:t>
+      </w:r>
+      <w:proofErr w:type="gramEnd"/>
+      <w:r>
+        <w:rPr>
+          <w:color w:val="FFFFFF" w:themeColor="background1"/>
+          <w:sz w:val="28"/>
+          <w:szCs w:val="28"/>
+        </w:rPr>
+        <w:t xml:space="preserve"> data management is the process of collecting, storing, organizing, and using data efficiently.</w:t>
       </w:r>
     </w:p>
     <w:p>
@@ -856,7 +929,31 @@
           <w:szCs w:val="28"/>
           <w:u w:val="single"/>
         </w:rPr>
-        <w:t>In a Banking Ststem:</w:t>
+        <w:t xml:space="preserve">In a Banking </w:t>
+      </w:r>
+      <w:proofErr w:type="spellStart"/>
+      <w:r>
+        <w:rPr>
+          <w:b/>
+          <w:bCs/>
+          <w:color w:val="FFFFFF" w:themeColor="background1"/>
+          <w:sz w:val="28"/>
+          <w:szCs w:val="28"/>
+          <w:u w:val="single"/>
+        </w:rPr>
+        <w:t>Ststem</w:t>
+      </w:r>
+      <w:proofErr w:type="spellEnd"/>
+      <w:r>
+        <w:rPr>
+          <w:b/>
+          <w:bCs/>
+          <w:color w:val="FFFFFF" w:themeColor="background1"/>
+          <w:sz w:val="28"/>
+          <w:szCs w:val="28"/>
+          <w:u w:val="single"/>
+        </w:rPr>
+        <w:t>:</w:t>
       </w:r>
     </w:p>
     <w:p>
@@ -1132,8 +1229,46 @@
           <w:sz w:val="28"/>
           <w:szCs w:val="28"/>
         </w:rPr>
-        <w:t>Primitive types : int float, char,etc.</w:t>
-      </w:r>
+        <w:t xml:space="preserve">Primitive </w:t>
+      </w:r>
+      <w:proofErr w:type="gramStart"/>
+      <w:r>
+        <w:rPr>
+          <w:color w:val="FFFFFF" w:themeColor="background1"/>
+          <w:sz w:val="28"/>
+          <w:szCs w:val="28"/>
+        </w:rPr>
+        <w:t>types :</w:t>
+      </w:r>
+      <w:proofErr w:type="gramEnd"/>
+      <w:r>
+        <w:rPr>
+          <w:color w:val="FFFFFF" w:themeColor="background1"/>
+          <w:sz w:val="28"/>
+          <w:szCs w:val="28"/>
+        </w:rPr>
+        <w:t xml:space="preserve"> int float, </w:t>
+      </w:r>
+      <w:proofErr w:type="spellStart"/>
+      <w:proofErr w:type="gramStart"/>
+      <w:r>
+        <w:rPr>
+          <w:color w:val="FFFFFF" w:themeColor="background1"/>
+          <w:sz w:val="28"/>
+          <w:szCs w:val="28"/>
+        </w:rPr>
+        <w:t>char,etc</w:t>
+      </w:r>
+      <w:proofErr w:type="spellEnd"/>
+      <w:r>
+        <w:rPr>
+          <w:color w:val="FFFFFF" w:themeColor="background1"/>
+          <w:sz w:val="28"/>
+          <w:szCs w:val="28"/>
+        </w:rPr>
+        <w:t>.</w:t>
+      </w:r>
+      <w:proofErr w:type="gramEnd"/>
     </w:p>
     <w:p>
       <w:pPr>
@@ -1607,7 +1742,23 @@
           <w:sz w:val="28"/>
           <w:szCs w:val="28"/>
         </w:rPr>
-        <w:t>Array – stores elements In continuous memory.</w:t>
+        <w:t xml:space="preserve">Array – stores elements </w:t>
+      </w:r>
+      <w:proofErr w:type="gramStart"/>
+      <w:r>
+        <w:rPr>
+          <w:sz w:val="28"/>
+          <w:szCs w:val="28"/>
+        </w:rPr>
+        <w:t>In</w:t>
+      </w:r>
+      <w:proofErr w:type="gramEnd"/>
+      <w:r>
+        <w:rPr>
+          <w:sz w:val="28"/>
+          <w:szCs w:val="28"/>
+        </w:rPr>
+        <w:t xml:space="preserve"> continuous memory.</w:t>
       </w:r>
     </w:p>
     <w:p>
@@ -1724,7 +1875,23 @@
           <w:sz w:val="28"/>
           <w:szCs w:val="28"/>
         </w:rPr>
-        <w:t>Stack – LIFO (Last in, First out).</w:t>
+        <w:t xml:space="preserve">Stack – LIFO (Last in, </w:t>
+      </w:r>
+      <w:proofErr w:type="gramStart"/>
+      <w:r>
+        <w:rPr>
+          <w:sz w:val="28"/>
+          <w:szCs w:val="28"/>
+        </w:rPr>
+        <w:t>First</w:t>
+      </w:r>
+      <w:proofErr w:type="gramEnd"/>
+      <w:r>
+        <w:rPr>
+          <w:sz w:val="28"/>
+          <w:szCs w:val="28"/>
+        </w:rPr>
+        <w:t xml:space="preserve"> out).</w:t>
       </w:r>
     </w:p>
     <w:p>
@@ -1792,26 +1959,3060 @@
     </w:p>
     <w:p>
       <w:pPr>
-        <w:rPr>
-          <w:color w:val="FFFFFF" w:themeColor="background1"/>
-          <w:sz w:val="28"/>
-          <w:szCs w:val="28"/>
-        </w:rPr>
-      </w:pPr>
-      <w:r>
         <w:rPr>
           <w:sz w:val="36"/>
           <w:szCs w:val="36"/>
         </w:rPr>
-        <w:t>-&gt;&gt;&gt;</w:t>
-      </w:r>
+      </w:pPr>
       <w:r>
         <w:rPr>
           <w:sz w:val="36"/>
           <w:szCs w:val="36"/>
         </w:rPr>
-        <w:t xml:space="preserve">  Data Structure = Organized Data + Allowed Operations</w:t>
-      </w:r>
+        <w:t>-&gt;&gt;</w:t>
+      </w:r>
+      <w:r>
+        <w:rPr>
+          <w:sz w:val="36"/>
+          <w:szCs w:val="36"/>
+        </w:rPr>
+        <w:t>&gt;</w:t>
+      </w:r>
+      <w:r>
+        <w:rPr>
+          <w:sz w:val="36"/>
+          <w:szCs w:val="36"/>
+        </w:rPr>
+        <w:t xml:space="preserve"> Data</w:t>
+      </w:r>
+      <w:r>
+        <w:rPr>
+          <w:sz w:val="36"/>
+          <w:szCs w:val="36"/>
+        </w:rPr>
+        <w:t xml:space="preserve"> Structure = Organized Data + Allowed Operations</w:t>
+      </w:r>
+    </w:p>
+    <w:p>
+      <w:pPr>
+        <w:rPr>
+          <w:color w:val="FFFFFF" w:themeColor="background1"/>
+          <w:sz w:val="28"/>
+          <w:szCs w:val="28"/>
+        </w:rPr>
+      </w:pPr>
+      <w:r>
+        <w:rPr>
+          <w:color w:val="FFFFFF" w:themeColor="background1"/>
+          <w:sz w:val="28"/>
+          <w:szCs w:val="28"/>
+        </w:rPr>
+        <w:t>- It is Important for the data to be arranged in an organized manner for the applications to make use of the data relationships.</w:t>
+      </w:r>
+    </w:p>
+    <w:p>
+      <w:pPr>
+        <w:rPr>
+          <w:color w:val="FFFFFF" w:themeColor="background1"/>
+          <w:sz w:val="28"/>
+          <w:szCs w:val="28"/>
+        </w:rPr>
+      </w:pPr>
+      <w:r>
+        <w:rPr>
+          <w:color w:val="FFFFFF" w:themeColor="background1"/>
+          <w:sz w:val="28"/>
+          <w:szCs w:val="28"/>
+        </w:rPr>
+        <w:t xml:space="preserve">- </w:t>
+      </w:r>
+      <w:r>
+        <w:rPr>
+          <w:b/>
+          <w:bCs/>
+          <w:color w:val="FFFFFF" w:themeColor="background1"/>
+          <w:sz w:val="28"/>
+          <w:szCs w:val="28"/>
+        </w:rPr>
+        <w:t xml:space="preserve">Data Structure </w:t>
+      </w:r>
+      <w:r>
+        <w:rPr>
+          <w:color w:val="FFFFFF" w:themeColor="background1"/>
+          <w:sz w:val="28"/>
+          <w:szCs w:val="28"/>
+        </w:rPr>
+        <w:t xml:space="preserve">studies the organization of data </w:t>
+      </w:r>
+      <w:proofErr w:type="gramStart"/>
+      <w:r>
+        <w:rPr>
+          <w:color w:val="FFFFFF" w:themeColor="background1"/>
+          <w:sz w:val="28"/>
+          <w:szCs w:val="28"/>
+        </w:rPr>
+        <w:t>in  computers</w:t>
+      </w:r>
+      <w:proofErr w:type="gramEnd"/>
+      <w:r>
+        <w:rPr>
+          <w:color w:val="FFFFFF" w:themeColor="background1"/>
+          <w:sz w:val="28"/>
+          <w:szCs w:val="28"/>
+        </w:rPr>
+        <w:t>, consisting, of data types, relationship between elements of this type, operations on data types.</w:t>
+      </w:r>
+    </w:p>
+    <w:p>
+      <w:pPr>
+        <w:rPr>
+          <w:b/>
+          <w:bCs/>
+          <w:color w:val="FFFFFF" w:themeColor="background1"/>
+          <w:sz w:val="28"/>
+          <w:szCs w:val="28"/>
+        </w:rPr>
+      </w:pPr>
+      <w:r>
+        <w:rPr>
+          <w:color w:val="FFFFFF" w:themeColor="background1"/>
+          <w:sz w:val="28"/>
+          <w:szCs w:val="28"/>
+        </w:rPr>
+        <w:t xml:space="preserve">- </w:t>
+      </w:r>
+      <w:proofErr w:type="gramStart"/>
+      <w:r>
+        <w:rPr>
+          <w:b/>
+          <w:bCs/>
+          <w:color w:val="FFFFFF" w:themeColor="background1"/>
+          <w:sz w:val="28"/>
+          <w:szCs w:val="28"/>
+        </w:rPr>
+        <w:t>Algorithms :</w:t>
+      </w:r>
+      <w:proofErr w:type="gramEnd"/>
+    </w:p>
+    <w:p>
+      <w:pPr>
+        <w:rPr>
+          <w:color w:val="FFFFFF" w:themeColor="background1"/>
+          <w:sz w:val="28"/>
+          <w:szCs w:val="28"/>
+        </w:rPr>
+      </w:pPr>
+      <w:r>
+        <w:rPr>
+          <w:b/>
+          <w:bCs/>
+          <w:color w:val="FFFFFF" w:themeColor="background1"/>
+          <w:sz w:val="28"/>
+          <w:szCs w:val="28"/>
+        </w:rPr>
+        <w:tab/>
+      </w:r>
+      <w:r>
+        <w:rPr>
+          <w:color w:val="FFFFFF" w:themeColor="background1"/>
+          <w:sz w:val="28"/>
+          <w:szCs w:val="28"/>
+        </w:rPr>
+        <w:t>- methods to operate on data structures,</w:t>
+      </w:r>
+    </w:p>
+    <w:p>
+      <w:pPr>
+        <w:rPr>
+          <w:color w:val="FFFFFF" w:themeColor="background1"/>
+          <w:sz w:val="28"/>
+          <w:szCs w:val="28"/>
+        </w:rPr>
+      </w:pPr>
+      <w:r>
+        <w:rPr>
+          <w:color w:val="FFFFFF" w:themeColor="background1"/>
+          <w:sz w:val="28"/>
+          <w:szCs w:val="28"/>
+        </w:rPr>
+        <w:tab/>
+        <w:t>- trade of between efficiency and simplicity,</w:t>
+      </w:r>
+    </w:p>
+    <w:p>
+      <w:pPr>
+        <w:rPr>
+          <w:color w:val="FFFFFF" w:themeColor="background1"/>
+          <w:sz w:val="28"/>
+          <w:szCs w:val="28"/>
+        </w:rPr>
+      </w:pPr>
+      <w:r>
+        <w:rPr>
+          <w:color w:val="FFFFFF" w:themeColor="background1"/>
+          <w:sz w:val="28"/>
+          <w:szCs w:val="28"/>
+        </w:rPr>
+        <w:tab/>
+        <w:t>- subtle interplay with data structure design.</w:t>
+      </w:r>
+    </w:p>
+    <w:p>
+      <w:pPr>
+        <w:rPr>
+          <w:b/>
+          <w:bCs/>
+          <w:color w:val="FFFFFF" w:themeColor="background1"/>
+          <w:sz w:val="36"/>
+          <w:szCs w:val="36"/>
+        </w:rPr>
+      </w:pPr>
+      <w:r>
+        <w:rPr>
+          <w:b/>
+          <w:bCs/>
+          <w:color w:val="FFFFFF" w:themeColor="background1"/>
+          <w:sz w:val="36"/>
+          <w:szCs w:val="36"/>
+        </w:rPr>
+        <w:t>Program = data structures + algorithm.</w:t>
+      </w:r>
+    </w:p>
+    <w:p>
+      <w:pPr>
+        <w:rPr>
+          <w:b/>
+          <w:bCs/>
+          <w:color w:val="FFFFFF" w:themeColor="background1"/>
+          <w:sz w:val="36"/>
+          <w:szCs w:val="36"/>
+        </w:rPr>
+      </w:pPr>
+    </w:p>
+    <w:p>
+      <w:pPr>
+        <w:pStyle w:val="ListParagraph"/>
+        <w:numPr>
+          <w:ilvl w:val="0"/>
+          <w:numId w:val="8"/>
+        </w:numPr>
+        <w:rPr>
+          <w:b/>
+          <w:bCs/>
+          <w:color w:val="FFFFFF" w:themeColor="background1"/>
+          <w:sz w:val="36"/>
+          <w:szCs w:val="36"/>
+        </w:rPr>
+      </w:pPr>
+      <w:r>
+        <w:rPr>
+          <w:b/>
+          <w:bCs/>
+          <w:color w:val="FFFFFF" w:themeColor="background1"/>
+          <w:sz w:val="36"/>
+          <w:szCs w:val="36"/>
+        </w:rPr>
+        <w:t xml:space="preserve">Data </w:t>
+      </w:r>
+      <w:r>
+        <w:rPr>
+          <w:b/>
+          <w:bCs/>
+          <w:color w:val="FFFFFF" w:themeColor="background1"/>
+          <w:sz w:val="36"/>
+          <w:szCs w:val="36"/>
+        </w:rPr>
+        <w:t xml:space="preserve">Structure </w:t>
+      </w:r>
+      <w:r>
+        <w:rPr>
+          <w:b/>
+          <w:bCs/>
+          <w:color w:val="FFFFFF" w:themeColor="background1"/>
+          <w:sz w:val="36"/>
+          <w:szCs w:val="36"/>
+        </w:rPr>
+        <w:t>T</w:t>
+      </w:r>
+      <w:r>
+        <w:rPr>
+          <w:b/>
+          <w:bCs/>
+          <w:color w:val="FFFFFF" w:themeColor="background1"/>
+          <w:sz w:val="36"/>
+          <w:szCs w:val="36"/>
+        </w:rPr>
+        <w:t>ypes:</w:t>
+      </w:r>
+    </w:p>
+    <w:p>
+      <w:pPr>
+        <w:pStyle w:val="ListParagraph"/>
+        <w:numPr>
+          <w:ilvl w:val="0"/>
+          <w:numId w:val="11"/>
+        </w:numPr>
+        <w:rPr>
+          <w:b/>
+          <w:bCs/>
+          <w:color w:val="FFFFFF" w:themeColor="background1"/>
+          <w:sz w:val="28"/>
+          <w:szCs w:val="28"/>
+        </w:rPr>
+      </w:pPr>
+      <w:r>
+        <w:rPr>
+          <w:b/>
+          <w:bCs/>
+          <w:color w:val="FFFFFF" w:themeColor="background1"/>
+          <w:sz w:val="28"/>
+          <w:szCs w:val="28"/>
+        </w:rPr>
+        <w:t>Primitive data structure</w:t>
+      </w:r>
+    </w:p>
+    <w:p>
+      <w:pPr>
+        <w:pStyle w:val="ListParagraph"/>
+        <w:numPr>
+          <w:ilvl w:val="1"/>
+          <w:numId w:val="8"/>
+        </w:numPr>
+        <w:rPr>
+          <w:b/>
+          <w:bCs/>
+          <w:color w:val="FFFFFF" w:themeColor="background1"/>
+          <w:sz w:val="28"/>
+          <w:szCs w:val="28"/>
+        </w:rPr>
+      </w:pPr>
+      <w:proofErr w:type="gramStart"/>
+      <w:r>
+        <w:rPr>
+          <w:b/>
+          <w:bCs/>
+          <w:color w:val="FFFFFF" w:themeColor="background1"/>
+          <w:sz w:val="28"/>
+          <w:szCs w:val="28"/>
+        </w:rPr>
+        <w:t>Definition :</w:t>
+      </w:r>
+      <w:proofErr w:type="gramEnd"/>
+      <w:r>
+        <w:rPr>
+          <w:color w:val="FFFFFF" w:themeColor="background1"/>
+          <w:sz w:val="28"/>
+          <w:szCs w:val="28"/>
+        </w:rPr>
+        <w:t xml:space="preserve"> Basic data </w:t>
+      </w:r>
+      <w:r>
+        <w:rPr>
+          <w:color w:val="FFFFFF" w:themeColor="background1"/>
+          <w:sz w:val="28"/>
+          <w:szCs w:val="28"/>
+        </w:rPr>
+        <w:t>types provided by programming languages.</w:t>
+      </w:r>
+    </w:p>
+    <w:p>
+      <w:pPr>
+        <w:pStyle w:val="ListParagraph"/>
+        <w:numPr>
+          <w:ilvl w:val="1"/>
+          <w:numId w:val="8"/>
+        </w:numPr>
+        <w:rPr>
+          <w:b/>
+          <w:bCs/>
+          <w:color w:val="FFFFFF" w:themeColor="background1"/>
+          <w:sz w:val="28"/>
+          <w:szCs w:val="28"/>
+        </w:rPr>
+      </w:pPr>
+      <w:r>
+        <w:rPr>
+          <w:color w:val="FFFFFF" w:themeColor="background1"/>
+          <w:sz w:val="28"/>
+          <w:szCs w:val="28"/>
+        </w:rPr>
+        <w:t xml:space="preserve">Directly represent </w:t>
+      </w:r>
+      <w:r>
+        <w:rPr>
+          <w:b/>
+          <w:bCs/>
+          <w:color w:val="FFFFFF" w:themeColor="background1"/>
+          <w:sz w:val="28"/>
+          <w:szCs w:val="28"/>
+        </w:rPr>
+        <w:t>single values.</w:t>
+      </w:r>
+    </w:p>
+    <w:p>
+      <w:pPr>
+        <w:pStyle w:val="ListParagraph"/>
+        <w:numPr>
+          <w:ilvl w:val="1"/>
+          <w:numId w:val="8"/>
+        </w:numPr>
+        <w:rPr>
+          <w:b/>
+          <w:bCs/>
+          <w:color w:val="FFFFFF" w:themeColor="background1"/>
+          <w:sz w:val="28"/>
+          <w:szCs w:val="28"/>
+        </w:rPr>
+      </w:pPr>
+      <w:r>
+        <w:rPr>
+          <w:b/>
+          <w:bCs/>
+          <w:color w:val="FFFFFF" w:themeColor="background1"/>
+          <w:sz w:val="28"/>
+          <w:szCs w:val="28"/>
+        </w:rPr>
+        <w:t xml:space="preserve">Ex. </w:t>
+      </w:r>
+    </w:p>
+    <w:p>
+      <w:pPr>
+        <w:pStyle w:val="ListParagraph"/>
+        <w:numPr>
+          <w:ilvl w:val="2"/>
+          <w:numId w:val="8"/>
+        </w:numPr>
+        <w:rPr>
+          <w:b/>
+          <w:bCs/>
+          <w:color w:val="FFFFFF" w:themeColor="background1"/>
+          <w:sz w:val="28"/>
+          <w:szCs w:val="28"/>
+        </w:rPr>
+      </w:pPr>
+      <w:r>
+        <w:rPr>
+          <w:color w:val="FFFFFF" w:themeColor="background1"/>
+          <w:sz w:val="28"/>
+          <w:szCs w:val="28"/>
+        </w:rPr>
+        <w:t>Integer -&gt; whole number (</w:t>
+      </w:r>
+      <w:proofErr w:type="gramStart"/>
+      <w:r>
+        <w:rPr>
+          <w:color w:val="FFFFFF" w:themeColor="background1"/>
+          <w:sz w:val="28"/>
+          <w:szCs w:val="28"/>
+        </w:rPr>
+        <w:t>….-2,-</w:t>
+      </w:r>
+      <w:proofErr w:type="gramEnd"/>
+      <w:r>
+        <w:rPr>
+          <w:color w:val="FFFFFF" w:themeColor="background1"/>
+          <w:sz w:val="28"/>
+          <w:szCs w:val="28"/>
+        </w:rPr>
+        <w:t>1,0,</w:t>
+      </w:r>
+      <w:proofErr w:type="gramStart"/>
+      <w:r>
+        <w:rPr>
+          <w:color w:val="FFFFFF" w:themeColor="background1"/>
+          <w:sz w:val="28"/>
+          <w:szCs w:val="28"/>
+        </w:rPr>
+        <w:t>1,2,…</w:t>
+      </w:r>
+      <w:proofErr w:type="gramEnd"/>
+      <w:r>
+        <w:rPr>
+          <w:color w:val="FFFFFF" w:themeColor="background1"/>
+          <w:sz w:val="28"/>
+          <w:szCs w:val="28"/>
+        </w:rPr>
+        <w:t>.)</w:t>
+      </w:r>
+    </w:p>
+    <w:p>
+      <w:pPr>
+        <w:pStyle w:val="ListParagraph"/>
+        <w:numPr>
+          <w:ilvl w:val="2"/>
+          <w:numId w:val="8"/>
+        </w:numPr>
+        <w:rPr>
+          <w:b/>
+          <w:bCs/>
+          <w:color w:val="FFFFFF" w:themeColor="background1"/>
+          <w:sz w:val="28"/>
+          <w:szCs w:val="28"/>
+        </w:rPr>
+      </w:pPr>
+      <w:r>
+        <w:rPr>
+          <w:color w:val="FFFFFF" w:themeColor="background1"/>
+          <w:sz w:val="28"/>
+          <w:szCs w:val="28"/>
+        </w:rPr>
+        <w:t>Boolean -&gt; logical values (true/false).</w:t>
+      </w:r>
+    </w:p>
+    <w:p>
+      <w:pPr>
+        <w:pStyle w:val="ListParagraph"/>
+        <w:numPr>
+          <w:ilvl w:val="2"/>
+          <w:numId w:val="8"/>
+        </w:numPr>
+        <w:rPr>
+          <w:b/>
+          <w:bCs/>
+          <w:color w:val="FFFFFF" w:themeColor="background1"/>
+          <w:sz w:val="28"/>
+          <w:szCs w:val="28"/>
+        </w:rPr>
+      </w:pPr>
+      <w:r>
+        <w:rPr>
+          <w:color w:val="FFFFFF" w:themeColor="background1"/>
+          <w:sz w:val="28"/>
+          <w:szCs w:val="28"/>
+        </w:rPr>
+        <w:t>Character -&gt; single alphabet, digit, or symbol (‘a, ‘9’, ‘$’).</w:t>
+      </w:r>
+    </w:p>
+    <w:p>
+      <w:pPr>
+        <w:pStyle w:val="ListParagraph"/>
+        <w:numPr>
+          <w:ilvl w:val="0"/>
+          <w:numId w:val="11"/>
+        </w:numPr>
+        <w:rPr>
+          <w:b/>
+          <w:bCs/>
+          <w:color w:val="FFFFFF" w:themeColor="background1"/>
+          <w:sz w:val="28"/>
+          <w:szCs w:val="28"/>
+        </w:rPr>
+      </w:pPr>
+      <w:r>
+        <w:rPr>
+          <w:b/>
+          <w:bCs/>
+          <w:color w:val="FFFFFF" w:themeColor="background1"/>
+          <w:sz w:val="28"/>
+          <w:szCs w:val="28"/>
+        </w:rPr>
+        <w:t>Non-Primitive Data Structures</w:t>
+      </w:r>
+    </w:p>
+    <w:p>
+      <w:pPr>
+        <w:pStyle w:val="ListParagraph"/>
+        <w:numPr>
+          <w:ilvl w:val="1"/>
+          <w:numId w:val="8"/>
+        </w:numPr>
+        <w:rPr>
+          <w:b/>
+          <w:bCs/>
+          <w:color w:val="FFFFFF" w:themeColor="background1"/>
+          <w:sz w:val="28"/>
+          <w:szCs w:val="28"/>
+        </w:rPr>
+      </w:pPr>
+      <w:proofErr w:type="gramStart"/>
+      <w:r>
+        <w:rPr>
+          <w:b/>
+          <w:bCs/>
+          <w:color w:val="FFFFFF" w:themeColor="background1"/>
+          <w:sz w:val="28"/>
+          <w:szCs w:val="28"/>
+        </w:rPr>
+        <w:t>Definition :</w:t>
+      </w:r>
+      <w:proofErr w:type="gramEnd"/>
+      <w:r>
+        <w:rPr>
+          <w:b/>
+          <w:bCs/>
+          <w:color w:val="FFFFFF" w:themeColor="background1"/>
+          <w:sz w:val="28"/>
+          <w:szCs w:val="28"/>
+        </w:rPr>
+        <w:t xml:space="preserve"> </w:t>
+      </w:r>
+      <w:r>
+        <w:rPr>
+          <w:color w:val="FFFFFF" w:themeColor="background1"/>
+          <w:sz w:val="28"/>
+          <w:szCs w:val="28"/>
+        </w:rPr>
+        <w:t>more complex data structures built using primitive types.</w:t>
+      </w:r>
+    </w:p>
+    <w:p>
+      <w:pPr>
+        <w:pStyle w:val="ListParagraph"/>
+        <w:numPr>
+          <w:ilvl w:val="1"/>
+          <w:numId w:val="8"/>
+        </w:numPr>
+        <w:rPr>
+          <w:b/>
+          <w:bCs/>
+          <w:color w:val="FFFFFF" w:themeColor="background1"/>
+          <w:sz w:val="28"/>
+          <w:szCs w:val="28"/>
+        </w:rPr>
+      </w:pPr>
+      <w:r>
+        <w:rPr>
+          <w:color w:val="FFFFFF" w:themeColor="background1"/>
+          <w:sz w:val="28"/>
+          <w:szCs w:val="28"/>
+        </w:rPr>
+        <w:t>Can store large amounts of data in an organized way.</w:t>
+      </w:r>
+    </w:p>
+    <w:p>
+      <w:pPr>
+        <w:pStyle w:val="ListParagraph"/>
+        <w:numPr>
+          <w:ilvl w:val="0"/>
+          <w:numId w:val="12"/>
+        </w:numPr>
+        <w:rPr>
+          <w:b/>
+          <w:bCs/>
+          <w:color w:val="FFFFFF" w:themeColor="background1"/>
+          <w:sz w:val="28"/>
+          <w:szCs w:val="28"/>
+        </w:rPr>
+      </w:pPr>
+      <w:r>
+        <w:rPr>
+          <w:b/>
+          <w:bCs/>
+          <w:color w:val="FFFFFF" w:themeColor="background1"/>
+          <w:sz w:val="28"/>
+          <w:szCs w:val="28"/>
+        </w:rPr>
+        <w:t>Simple Data Struc</w:t>
+      </w:r>
+      <w:r>
+        <w:rPr>
+          <w:b/>
+          <w:bCs/>
+          <w:color w:val="FFFFFF" w:themeColor="background1"/>
+          <w:sz w:val="28"/>
+          <w:szCs w:val="28"/>
+        </w:rPr>
+        <w:t>tures</w:t>
+      </w:r>
+    </w:p>
+    <w:p>
+      <w:pPr>
+        <w:pStyle w:val="ListParagraph"/>
+        <w:numPr>
+          <w:ilvl w:val="2"/>
+          <w:numId w:val="8"/>
+        </w:numPr>
+        <w:rPr>
+          <w:b/>
+          <w:bCs/>
+          <w:color w:val="FFFFFF" w:themeColor="background1"/>
+          <w:sz w:val="28"/>
+          <w:szCs w:val="28"/>
+        </w:rPr>
+      </w:pPr>
+      <w:r>
+        <w:rPr>
+          <w:color w:val="FFFFFF" w:themeColor="background1"/>
+          <w:sz w:val="28"/>
+          <w:szCs w:val="28"/>
+        </w:rPr>
+        <w:t xml:space="preserve">store data in structured but straight forward ways. </w:t>
+      </w:r>
+    </w:p>
+    <w:p>
+      <w:pPr>
+        <w:pStyle w:val="ListParagraph"/>
+        <w:numPr>
+          <w:ilvl w:val="0"/>
+          <w:numId w:val="13"/>
+        </w:numPr>
+        <w:rPr>
+          <w:color w:val="FFFFFF" w:themeColor="background1"/>
+          <w:sz w:val="28"/>
+          <w:szCs w:val="28"/>
+        </w:rPr>
+      </w:pPr>
+      <w:r>
+        <w:rPr>
+          <w:color w:val="FFFFFF" w:themeColor="background1"/>
+          <w:sz w:val="28"/>
+          <w:szCs w:val="28"/>
+        </w:rPr>
+        <w:t>String -&gt; Sequence of characters. Ex. “Hello”.</w:t>
+      </w:r>
+    </w:p>
+    <w:p>
+      <w:pPr>
+        <w:pStyle w:val="ListParagraph"/>
+        <w:numPr>
+          <w:ilvl w:val="0"/>
+          <w:numId w:val="13"/>
+        </w:numPr>
+        <w:rPr>
+          <w:color w:val="FFFFFF" w:themeColor="background1"/>
+          <w:sz w:val="28"/>
+          <w:szCs w:val="28"/>
+        </w:rPr>
+      </w:pPr>
+      <w:r>
+        <w:rPr>
+          <w:color w:val="FFFFFF" w:themeColor="background1"/>
+          <w:sz w:val="28"/>
+          <w:szCs w:val="28"/>
+        </w:rPr>
+        <w:lastRenderedPageBreak/>
+        <w:t xml:space="preserve">Array -&gt; Collection of similar data elements stored at continuous memory locations. Ex. </w:t>
+      </w:r>
+      <w:proofErr w:type="gramStart"/>
+      <w:r>
+        <w:rPr>
+          <w:color w:val="FFFFFF" w:themeColor="background1"/>
+          <w:sz w:val="28"/>
+          <w:szCs w:val="28"/>
+        </w:rPr>
+        <w:t>Marks[</w:t>
+      </w:r>
+      <w:proofErr w:type="gramEnd"/>
+      <w:r>
+        <w:rPr>
+          <w:color w:val="FFFFFF" w:themeColor="background1"/>
+          <w:sz w:val="28"/>
+          <w:szCs w:val="28"/>
+        </w:rPr>
+        <w:t>5].</w:t>
+      </w:r>
+    </w:p>
+    <w:p>
+      <w:pPr>
+        <w:pStyle w:val="ListParagraph"/>
+        <w:numPr>
+          <w:ilvl w:val="0"/>
+          <w:numId w:val="13"/>
+        </w:numPr>
+        <w:rPr>
+          <w:color w:val="FFFFFF" w:themeColor="background1"/>
+          <w:sz w:val="28"/>
+          <w:szCs w:val="28"/>
+        </w:rPr>
+      </w:pPr>
+      <w:r>
+        <w:rPr>
+          <w:color w:val="FFFFFF" w:themeColor="background1"/>
+          <w:sz w:val="28"/>
+          <w:szCs w:val="28"/>
+        </w:rPr>
+        <w:t>Record (or structures) -&gt; Collection of related data items of different types Ex. Student = {</w:t>
+      </w:r>
+      <w:proofErr w:type="spellStart"/>
+      <w:r>
+        <w:rPr>
+          <w:color w:val="FFFFFF" w:themeColor="background1"/>
+          <w:sz w:val="28"/>
+          <w:szCs w:val="28"/>
+        </w:rPr>
+        <w:t>RollNo</w:t>
+      </w:r>
+      <w:proofErr w:type="spellEnd"/>
+      <w:r>
+        <w:rPr>
+          <w:color w:val="FFFFFF" w:themeColor="background1"/>
+          <w:sz w:val="28"/>
+          <w:szCs w:val="28"/>
+        </w:rPr>
+        <w:t>, Name, Marks}.</w:t>
+      </w:r>
+    </w:p>
+    <w:p>
+      <w:pPr>
+        <w:pStyle w:val="ListParagraph"/>
+        <w:numPr>
+          <w:ilvl w:val="0"/>
+          <w:numId w:val="12"/>
+        </w:numPr>
+        <w:rPr>
+          <w:b/>
+          <w:bCs/>
+          <w:color w:val="FFFFFF" w:themeColor="background1"/>
+          <w:sz w:val="28"/>
+          <w:szCs w:val="28"/>
+        </w:rPr>
+      </w:pPr>
+      <w:r>
+        <w:rPr>
+          <w:b/>
+          <w:bCs/>
+          <w:color w:val="FFFFFF" w:themeColor="background1"/>
+          <w:sz w:val="28"/>
+          <w:szCs w:val="28"/>
+        </w:rPr>
+        <w:t>Compound Data Structures:</w:t>
+      </w:r>
+    </w:p>
+    <w:p>
+      <w:pPr>
+        <w:pStyle w:val="ListParagraph"/>
+        <w:numPr>
+          <w:ilvl w:val="2"/>
+          <w:numId w:val="8"/>
+        </w:numPr>
+        <w:rPr>
+          <w:b/>
+          <w:bCs/>
+          <w:color w:val="FFFFFF" w:themeColor="background1"/>
+          <w:sz w:val="28"/>
+          <w:szCs w:val="28"/>
+        </w:rPr>
+      </w:pPr>
+      <w:r>
+        <w:rPr>
+          <w:color w:val="FFFFFF" w:themeColor="background1"/>
+          <w:sz w:val="28"/>
+          <w:szCs w:val="28"/>
+        </w:rPr>
+        <w:t>Store data in multiple related elements.</w:t>
+      </w:r>
+    </w:p>
+    <w:p>
+      <w:pPr>
+        <w:pStyle w:val="ListParagraph"/>
+        <w:numPr>
+          <w:ilvl w:val="2"/>
+          <w:numId w:val="8"/>
+        </w:numPr>
+        <w:rPr>
+          <w:b/>
+          <w:bCs/>
+          <w:color w:val="FFFFFF" w:themeColor="background1"/>
+          <w:sz w:val="28"/>
+          <w:szCs w:val="28"/>
+        </w:rPr>
+      </w:pPr>
+      <w:r>
+        <w:rPr>
+          <w:color w:val="FFFFFF" w:themeColor="background1"/>
+          <w:sz w:val="28"/>
+          <w:szCs w:val="28"/>
+        </w:rPr>
+        <w:t>Can be divided into Linear and Non-Linear.</w:t>
+      </w:r>
+    </w:p>
+    <w:p>
+      <w:pPr>
+        <w:pStyle w:val="ListParagraph"/>
+        <w:numPr>
+          <w:ilvl w:val="0"/>
+          <w:numId w:val="15"/>
+        </w:numPr>
+        <w:rPr>
+          <w:b/>
+          <w:bCs/>
+          <w:color w:val="FFFFFF" w:themeColor="background1"/>
+          <w:sz w:val="28"/>
+          <w:szCs w:val="28"/>
+        </w:rPr>
+      </w:pPr>
+      <w:r>
+        <w:rPr>
+          <w:b/>
+          <w:bCs/>
+          <w:color w:val="FFFFFF" w:themeColor="background1"/>
+          <w:sz w:val="28"/>
+          <w:szCs w:val="28"/>
+        </w:rPr>
+        <w:t>Linear Data Structures</w:t>
+      </w:r>
+    </w:p>
+    <w:p>
+      <w:pPr>
+        <w:pStyle w:val="ListParagraph"/>
+        <w:numPr>
+          <w:ilvl w:val="2"/>
+          <w:numId w:val="8"/>
+        </w:numPr>
+        <w:rPr>
+          <w:b/>
+          <w:bCs/>
+          <w:color w:val="FFFFFF" w:themeColor="background1"/>
+          <w:sz w:val="28"/>
+          <w:szCs w:val="28"/>
+        </w:rPr>
+      </w:pPr>
+      <w:r>
+        <w:rPr>
+          <w:color w:val="FFFFFF" w:themeColor="background1"/>
+          <w:sz w:val="28"/>
+          <w:szCs w:val="28"/>
+        </w:rPr>
+        <w:t>Data arranged in sequential order.</w:t>
+      </w:r>
+    </w:p>
+    <w:p>
+      <w:pPr>
+        <w:pStyle w:val="ListParagraph"/>
+        <w:numPr>
+          <w:ilvl w:val="2"/>
+          <w:numId w:val="8"/>
+        </w:numPr>
+        <w:rPr>
+          <w:b/>
+          <w:bCs/>
+          <w:color w:val="FFFFFF" w:themeColor="background1"/>
+          <w:sz w:val="28"/>
+          <w:szCs w:val="28"/>
+        </w:rPr>
+      </w:pPr>
+      <w:r>
+        <w:rPr>
+          <w:color w:val="FFFFFF" w:themeColor="background1"/>
+          <w:sz w:val="28"/>
+          <w:szCs w:val="28"/>
+        </w:rPr>
+        <w:t>Easy traversal but can slow for insertions deletions.</w:t>
+      </w:r>
+    </w:p>
+    <w:p>
+      <w:pPr>
+        <w:pStyle w:val="ListParagraph"/>
+        <w:numPr>
+          <w:ilvl w:val="1"/>
+          <w:numId w:val="15"/>
+        </w:numPr>
+        <w:rPr>
+          <w:b/>
+          <w:bCs/>
+          <w:color w:val="FFFFFF" w:themeColor="background1"/>
+          <w:sz w:val="28"/>
+          <w:szCs w:val="28"/>
+        </w:rPr>
+      </w:pPr>
+      <w:r>
+        <w:rPr>
+          <w:b/>
+          <w:bCs/>
+          <w:color w:val="FFFFFF" w:themeColor="background1"/>
+          <w:sz w:val="28"/>
+          <w:szCs w:val="28"/>
+        </w:rPr>
+        <w:t xml:space="preserve">Stack -&gt; </w:t>
+      </w:r>
+      <w:r>
+        <w:rPr>
+          <w:color w:val="FFFFFF" w:themeColor="background1"/>
+          <w:sz w:val="28"/>
+          <w:szCs w:val="28"/>
+        </w:rPr>
+        <w:t xml:space="preserve">Works on </w:t>
+      </w:r>
+      <w:r>
+        <w:rPr>
+          <w:color w:val="FFFFFF" w:themeColor="background1"/>
+          <w:sz w:val="28"/>
+          <w:szCs w:val="28"/>
+        </w:rPr>
+        <w:t>L</w:t>
+      </w:r>
+      <w:r>
+        <w:rPr>
+          <w:color w:val="FFFFFF" w:themeColor="background1"/>
+          <w:sz w:val="28"/>
+          <w:szCs w:val="28"/>
+        </w:rPr>
+        <w:t>IFO (</w:t>
+      </w:r>
+      <w:r>
+        <w:rPr>
+          <w:color w:val="FFFFFF" w:themeColor="background1"/>
+          <w:sz w:val="28"/>
+          <w:szCs w:val="28"/>
+        </w:rPr>
+        <w:t>Last</w:t>
+      </w:r>
+      <w:r>
+        <w:rPr>
+          <w:color w:val="FFFFFF" w:themeColor="background1"/>
+          <w:sz w:val="28"/>
+          <w:szCs w:val="28"/>
+        </w:rPr>
+        <w:t xml:space="preserve"> In, First Out). Ex. Undo operations in Word.</w:t>
+      </w:r>
+    </w:p>
+    <w:p>
+      <w:pPr>
+        <w:pStyle w:val="ListParagraph"/>
+        <w:numPr>
+          <w:ilvl w:val="1"/>
+          <w:numId w:val="15"/>
+        </w:numPr>
+        <w:rPr>
+          <w:b/>
+          <w:bCs/>
+          <w:color w:val="FFFFFF" w:themeColor="background1"/>
+          <w:sz w:val="28"/>
+          <w:szCs w:val="28"/>
+        </w:rPr>
+      </w:pPr>
+      <w:r>
+        <w:rPr>
+          <w:b/>
+          <w:bCs/>
+          <w:color w:val="FFFFFF" w:themeColor="background1"/>
+          <w:sz w:val="28"/>
+          <w:szCs w:val="28"/>
+        </w:rPr>
+        <w:t xml:space="preserve">Queue -&gt; </w:t>
+      </w:r>
+      <w:r>
+        <w:rPr>
+          <w:color w:val="FFFFFF" w:themeColor="background1"/>
+          <w:sz w:val="28"/>
+          <w:szCs w:val="28"/>
+        </w:rPr>
+        <w:t>Works</w:t>
+      </w:r>
+      <w:r>
+        <w:rPr>
+          <w:color w:val="FFFFFF" w:themeColor="background1"/>
+          <w:sz w:val="28"/>
+          <w:szCs w:val="28"/>
+        </w:rPr>
+        <w:t xml:space="preserve"> on FIFO (First In, First Out). Ex. People standing in line.</w:t>
+      </w:r>
+    </w:p>
+    <w:p>
+      <w:pPr>
+        <w:pStyle w:val="ListParagraph"/>
+        <w:numPr>
+          <w:ilvl w:val="1"/>
+          <w:numId w:val="15"/>
+        </w:numPr>
+        <w:rPr>
+          <w:b/>
+          <w:bCs/>
+          <w:color w:val="FFFFFF" w:themeColor="background1"/>
+          <w:sz w:val="28"/>
+          <w:szCs w:val="28"/>
+        </w:rPr>
+      </w:pPr>
+      <w:r>
+        <w:rPr>
+          <w:b/>
+          <w:bCs/>
+          <w:color w:val="FFFFFF" w:themeColor="background1"/>
+          <w:sz w:val="28"/>
+          <w:szCs w:val="28"/>
+        </w:rPr>
+        <w:t xml:space="preserve">Linked List -&gt; </w:t>
+      </w:r>
+      <w:r>
+        <w:rPr>
+          <w:color w:val="FFFFFF" w:themeColor="background1"/>
+          <w:sz w:val="28"/>
+          <w:szCs w:val="28"/>
+        </w:rPr>
+        <w:t>Collection of nodes connected with pointers. Ex. Music playlist (next -&gt; previous songs).</w:t>
+      </w:r>
+    </w:p>
+    <w:p>
+      <w:pPr>
+        <w:pStyle w:val="ListParagraph"/>
+        <w:numPr>
+          <w:ilvl w:val="0"/>
+          <w:numId w:val="15"/>
+        </w:numPr>
+        <w:rPr>
+          <w:b/>
+          <w:bCs/>
+          <w:color w:val="FFFFFF" w:themeColor="background1"/>
+          <w:sz w:val="28"/>
+          <w:szCs w:val="28"/>
+        </w:rPr>
+      </w:pPr>
+      <w:r>
+        <w:rPr>
+          <w:b/>
+          <w:bCs/>
+          <w:color w:val="FFFFFF" w:themeColor="background1"/>
+          <w:sz w:val="28"/>
+          <w:szCs w:val="28"/>
+        </w:rPr>
+        <w:t>Non-Linear Data Structures</w:t>
+      </w:r>
+    </w:p>
+    <w:p>
+      <w:pPr>
+        <w:pStyle w:val="ListParagraph"/>
+        <w:numPr>
+          <w:ilvl w:val="1"/>
+          <w:numId w:val="15"/>
+        </w:numPr>
+        <w:rPr>
+          <w:b/>
+          <w:bCs/>
+          <w:color w:val="FFFFFF" w:themeColor="background1"/>
+          <w:sz w:val="28"/>
+          <w:szCs w:val="28"/>
+        </w:rPr>
+      </w:pPr>
+      <w:r>
+        <w:rPr>
+          <w:b/>
+          <w:bCs/>
+          <w:color w:val="FFFFFF" w:themeColor="background1"/>
+          <w:sz w:val="28"/>
+          <w:szCs w:val="28"/>
+        </w:rPr>
+        <w:t>Binary</w:t>
+      </w:r>
+    </w:p>
+    <w:p>
+      <w:pPr>
+        <w:pStyle w:val="ListParagraph"/>
+        <w:numPr>
+          <w:ilvl w:val="2"/>
+          <w:numId w:val="15"/>
+        </w:numPr>
+        <w:rPr>
+          <w:b/>
+          <w:bCs/>
+          <w:color w:val="FFFFFF" w:themeColor="background1"/>
+          <w:sz w:val="28"/>
+          <w:szCs w:val="28"/>
+        </w:rPr>
+      </w:pPr>
+      <w:r>
+        <w:rPr>
+          <w:b/>
+          <w:bCs/>
+          <w:color w:val="FFFFFF" w:themeColor="background1"/>
+          <w:sz w:val="28"/>
+          <w:szCs w:val="28"/>
+        </w:rPr>
+        <w:t xml:space="preserve">Binary Tree -&gt; </w:t>
+      </w:r>
+      <w:r>
+        <w:rPr>
+          <w:color w:val="FFFFFF" w:themeColor="background1"/>
+          <w:sz w:val="28"/>
+          <w:szCs w:val="28"/>
+        </w:rPr>
+        <w:t>Each node has max 2 children.</w:t>
+      </w:r>
+    </w:p>
+    <w:p>
+      <w:pPr>
+        <w:pStyle w:val="ListParagraph"/>
+        <w:numPr>
+          <w:ilvl w:val="2"/>
+          <w:numId w:val="15"/>
+        </w:numPr>
+        <w:rPr>
+          <w:b/>
+          <w:bCs/>
+          <w:color w:val="FFFFFF" w:themeColor="background1"/>
+          <w:sz w:val="28"/>
+          <w:szCs w:val="28"/>
+        </w:rPr>
+      </w:pPr>
+      <w:r>
+        <w:rPr>
+          <w:b/>
+          <w:bCs/>
+          <w:color w:val="FFFFFF" w:themeColor="background1"/>
+          <w:sz w:val="28"/>
+          <w:szCs w:val="28"/>
+        </w:rPr>
+        <w:t xml:space="preserve">Binary search Tree -&gt; </w:t>
+      </w:r>
+      <w:r>
+        <w:rPr>
+          <w:color w:val="FFFFFF" w:themeColor="background1"/>
+          <w:sz w:val="28"/>
+          <w:szCs w:val="28"/>
+        </w:rPr>
+        <w:t xml:space="preserve">special binary tree where: </w:t>
+      </w:r>
+      <w:r>
+        <w:rPr>
+          <w:color w:val="FFFFFF" w:themeColor="background1"/>
+          <w:sz w:val="28"/>
+          <w:szCs w:val="28"/>
+        </w:rPr>
+        <w:tab/>
+      </w:r>
+      <w:r>
+        <w:rPr>
+          <w:color w:val="FFFFFF" w:themeColor="background1"/>
+          <w:sz w:val="28"/>
+          <w:szCs w:val="28"/>
+        </w:rPr>
+        <w:tab/>
+      </w:r>
+      <w:r>
+        <w:rPr>
+          <w:color w:val="FFFFFF" w:themeColor="background1"/>
+          <w:sz w:val="28"/>
+          <w:szCs w:val="28"/>
+        </w:rPr>
+        <w:tab/>
+        <w:t>left child &lt; root &lt; right child.</w:t>
+      </w:r>
+    </w:p>
+    <w:p>
+      <w:pPr>
+        <w:pStyle w:val="ListParagraph"/>
+        <w:numPr>
+          <w:ilvl w:val="1"/>
+          <w:numId w:val="15"/>
+        </w:numPr>
+        <w:rPr>
+          <w:b/>
+          <w:bCs/>
+          <w:color w:val="FFFFFF" w:themeColor="background1"/>
+          <w:sz w:val="28"/>
+          <w:szCs w:val="28"/>
+        </w:rPr>
+      </w:pPr>
+      <w:r>
+        <w:rPr>
+          <w:b/>
+          <w:bCs/>
+          <w:color w:val="FFFFFF" w:themeColor="background1"/>
+          <w:sz w:val="28"/>
+          <w:szCs w:val="28"/>
+        </w:rPr>
+        <w:t>N-</w:t>
+      </w:r>
+      <w:proofErr w:type="spellStart"/>
+      <w:proofErr w:type="gramStart"/>
+      <w:r>
+        <w:rPr>
+          <w:b/>
+          <w:bCs/>
+          <w:color w:val="FFFFFF" w:themeColor="background1"/>
+          <w:sz w:val="28"/>
+          <w:szCs w:val="28"/>
+        </w:rPr>
+        <w:t>ary</w:t>
+      </w:r>
+      <w:proofErr w:type="spellEnd"/>
+      <w:r>
+        <w:rPr>
+          <w:b/>
+          <w:bCs/>
+          <w:color w:val="FFFFFF" w:themeColor="background1"/>
+          <w:sz w:val="28"/>
+          <w:szCs w:val="28"/>
+        </w:rPr>
+        <w:t>(</w:t>
+      </w:r>
+      <w:proofErr w:type="gramEnd"/>
+      <w:r>
+        <w:rPr>
+          <w:b/>
+          <w:bCs/>
+          <w:color w:val="FFFFFF" w:themeColor="background1"/>
+          <w:sz w:val="28"/>
+          <w:szCs w:val="28"/>
+        </w:rPr>
+        <w:t>Generalized)</w:t>
+      </w:r>
+    </w:p>
+    <w:p>
+      <w:pPr>
+        <w:pStyle w:val="ListParagraph"/>
+        <w:numPr>
+          <w:ilvl w:val="2"/>
+          <w:numId w:val="15"/>
+        </w:numPr>
+        <w:rPr>
+          <w:b/>
+          <w:bCs/>
+          <w:color w:val="FFFFFF" w:themeColor="background1"/>
+          <w:sz w:val="28"/>
+          <w:szCs w:val="28"/>
+        </w:rPr>
+      </w:pPr>
+      <w:r>
+        <w:rPr>
+          <w:b/>
+          <w:bCs/>
+          <w:color w:val="FFFFFF" w:themeColor="background1"/>
+          <w:sz w:val="28"/>
+          <w:szCs w:val="28"/>
+        </w:rPr>
+        <w:t xml:space="preserve">Graph -&gt; </w:t>
+      </w:r>
+      <w:r>
+        <w:rPr>
+          <w:color w:val="FFFFFF" w:themeColor="background1"/>
+          <w:sz w:val="28"/>
+          <w:szCs w:val="28"/>
+        </w:rPr>
+        <w:t xml:space="preserve">collection of nodes connected by edges. Ex. Social media </w:t>
+      </w:r>
+      <w:proofErr w:type="gramStart"/>
+      <w:r>
+        <w:rPr>
+          <w:color w:val="FFFFFF" w:themeColor="background1"/>
+          <w:sz w:val="28"/>
+          <w:szCs w:val="28"/>
+        </w:rPr>
+        <w:t>friends</w:t>
+      </w:r>
+      <w:proofErr w:type="gramEnd"/>
+      <w:r>
+        <w:rPr>
+          <w:color w:val="FFFFFF" w:themeColor="background1"/>
+          <w:sz w:val="28"/>
+          <w:szCs w:val="28"/>
+        </w:rPr>
+        <w:t xml:space="preserve"> network.</w:t>
+      </w:r>
+    </w:p>
+    <w:p>
+      <w:pPr>
+        <w:pStyle w:val="ListParagraph"/>
+        <w:numPr>
+          <w:ilvl w:val="2"/>
+          <w:numId w:val="15"/>
+        </w:numPr>
+        <w:rPr>
+          <w:b/>
+          <w:bCs/>
+          <w:color w:val="FFFFFF" w:themeColor="background1"/>
+          <w:sz w:val="28"/>
+          <w:szCs w:val="28"/>
+        </w:rPr>
+      </w:pPr>
+      <w:r>
+        <w:rPr>
+          <w:b/>
+          <w:bCs/>
+          <w:color w:val="FFFFFF" w:themeColor="background1"/>
+          <w:sz w:val="28"/>
+          <w:szCs w:val="28"/>
+        </w:rPr>
+        <w:t xml:space="preserve">General tree -&gt; </w:t>
+      </w:r>
+      <w:r>
+        <w:rPr>
+          <w:color w:val="FFFFFF" w:themeColor="background1"/>
+          <w:sz w:val="28"/>
+          <w:szCs w:val="28"/>
+        </w:rPr>
+        <w:t>a tree</w:t>
+      </w:r>
+      <w:r>
+        <w:rPr>
+          <w:b/>
+          <w:bCs/>
+          <w:color w:val="FFFFFF" w:themeColor="background1"/>
+          <w:sz w:val="28"/>
+          <w:szCs w:val="28"/>
+        </w:rPr>
+        <w:t xml:space="preserve"> </w:t>
+      </w:r>
+      <w:r>
+        <w:rPr>
+          <w:color w:val="FFFFFF" w:themeColor="background1"/>
+          <w:sz w:val="28"/>
+          <w:szCs w:val="28"/>
+        </w:rPr>
+        <w:t>with any number of children. Ex. Folder structure in computer.</w:t>
+      </w:r>
+    </w:p>
+    <w:p>
+      <w:pPr>
+        <w:pStyle w:val="ListParagraph"/>
+        <w:numPr>
+          <w:ilvl w:val="2"/>
+          <w:numId w:val="15"/>
+        </w:numPr>
+        <w:rPr>
+          <w:b/>
+          <w:bCs/>
+          <w:color w:val="FFFFFF" w:themeColor="background1"/>
+          <w:sz w:val="28"/>
+          <w:szCs w:val="28"/>
+        </w:rPr>
+      </w:pPr>
+      <w:r>
+        <w:rPr>
+          <w:b/>
+          <w:bCs/>
+          <w:color w:val="FFFFFF" w:themeColor="background1"/>
+          <w:sz w:val="28"/>
+          <w:szCs w:val="28"/>
+        </w:rPr>
+        <w:t xml:space="preserve">M-way search tree -&gt; </w:t>
+      </w:r>
+      <w:r>
+        <w:rPr>
+          <w:color w:val="FFFFFF" w:themeColor="background1"/>
+          <w:sz w:val="28"/>
+          <w:szCs w:val="28"/>
+        </w:rPr>
+        <w:t>generalized BST with multiple children per node.</w:t>
+      </w:r>
+    </w:p>
+    <w:p>
+      <w:pPr>
+        <w:pStyle w:val="ListParagraph"/>
+        <w:numPr>
+          <w:ilvl w:val="2"/>
+          <w:numId w:val="15"/>
+        </w:numPr>
+        <w:rPr>
+          <w:b/>
+          <w:bCs/>
+          <w:color w:val="FFFFFF" w:themeColor="background1"/>
+          <w:sz w:val="28"/>
+          <w:szCs w:val="28"/>
+        </w:rPr>
+      </w:pPr>
+      <w:r>
+        <w:rPr>
+          <w:b/>
+          <w:bCs/>
+          <w:color w:val="FFFFFF" w:themeColor="background1"/>
+          <w:sz w:val="28"/>
+          <w:szCs w:val="28"/>
+        </w:rPr>
+        <w:t xml:space="preserve">B-tree -&gt; </w:t>
+      </w:r>
+      <w:r>
+        <w:rPr>
+          <w:color w:val="FFFFFF" w:themeColor="background1"/>
+          <w:sz w:val="28"/>
+          <w:szCs w:val="28"/>
+        </w:rPr>
+        <w:t>balanced search tree used in databases.</w:t>
+      </w:r>
+    </w:p>
+    <w:p>
+      <w:pPr>
+        <w:pStyle w:val="ListParagraph"/>
+        <w:numPr>
+          <w:ilvl w:val="2"/>
+          <w:numId w:val="15"/>
+        </w:numPr>
+        <w:rPr>
+          <w:b/>
+          <w:bCs/>
+          <w:color w:val="FFFFFF" w:themeColor="background1"/>
+          <w:sz w:val="28"/>
+          <w:szCs w:val="28"/>
+        </w:rPr>
+      </w:pPr>
+      <w:r>
+        <w:rPr>
+          <w:b/>
+          <w:bCs/>
+          <w:color w:val="FFFFFF" w:themeColor="background1"/>
+          <w:sz w:val="28"/>
+          <w:szCs w:val="28"/>
+        </w:rPr>
+        <w:t xml:space="preserve">B, B+, Tree* -&gt; </w:t>
+      </w:r>
+      <w:r>
+        <w:rPr>
+          <w:color w:val="FFFFFF" w:themeColor="background1"/>
+          <w:sz w:val="28"/>
+          <w:szCs w:val="28"/>
+        </w:rPr>
+        <w:t>variants of B-tree with improved search and storage.</w:t>
+      </w:r>
+    </w:p>
+    <w:p>
+      <w:pPr>
+        <w:pStyle w:val="ListParagraph"/>
+        <w:numPr>
+          <w:ilvl w:val="2"/>
+          <w:numId w:val="15"/>
+        </w:numPr>
+        <w:rPr>
+          <w:b/>
+          <w:bCs/>
+          <w:color w:val="FFFFFF" w:themeColor="background1"/>
+          <w:sz w:val="28"/>
+          <w:szCs w:val="28"/>
+        </w:rPr>
+      </w:pPr>
+      <w:r>
+        <w:rPr>
+          <w:b/>
+          <w:bCs/>
+          <w:color w:val="FFFFFF" w:themeColor="background1"/>
+          <w:sz w:val="28"/>
+          <w:szCs w:val="28"/>
+        </w:rPr>
+        <w:t xml:space="preserve">Trie -&gt; </w:t>
+      </w:r>
+      <w:r>
+        <w:rPr>
+          <w:color w:val="FFFFFF" w:themeColor="background1"/>
+          <w:sz w:val="28"/>
+          <w:szCs w:val="28"/>
+        </w:rPr>
+        <w:t>tree structure for storing strings efficiently (used in autocomplete, dictionary).</w:t>
+      </w:r>
+    </w:p>
+    <w:p>
+      <w:pPr>
+        <w:pStyle w:val="ListParagraph"/>
+        <w:numPr>
+          <w:ilvl w:val="0"/>
+          <w:numId w:val="12"/>
+        </w:numPr>
+        <w:rPr>
+          <w:b/>
+          <w:bCs/>
+          <w:color w:val="FFFFFF" w:themeColor="background1"/>
+          <w:sz w:val="28"/>
+          <w:szCs w:val="28"/>
+        </w:rPr>
+      </w:pPr>
+      <w:r>
+        <w:rPr>
+          <w:b/>
+          <w:bCs/>
+          <w:color w:val="FFFFFF" w:themeColor="background1"/>
+          <w:sz w:val="28"/>
+          <w:szCs w:val="28"/>
+        </w:rPr>
+        <w:t>File Organizations data structures:</w:t>
+      </w:r>
+    </w:p>
+    <w:p>
+      <w:pPr>
+        <w:pStyle w:val="ListParagraph"/>
+        <w:numPr>
+          <w:ilvl w:val="2"/>
+          <w:numId w:val="8"/>
+        </w:numPr>
+        <w:rPr>
+          <w:b/>
+          <w:bCs/>
+          <w:color w:val="FFFFFF" w:themeColor="background1"/>
+          <w:sz w:val="28"/>
+          <w:szCs w:val="28"/>
+        </w:rPr>
+      </w:pPr>
+      <w:r>
+        <w:rPr>
+          <w:color w:val="FFFFFF" w:themeColor="background1"/>
+          <w:sz w:val="28"/>
+          <w:szCs w:val="28"/>
+        </w:rPr>
+        <w:t>Used in secondary storage (disk) to manage large datasets.</w:t>
+      </w:r>
+    </w:p>
+    <w:p>
+      <w:pPr>
+        <w:pStyle w:val="ListParagraph"/>
+        <w:numPr>
+          <w:ilvl w:val="3"/>
+          <w:numId w:val="8"/>
+        </w:numPr>
+        <w:rPr>
+          <w:b/>
+          <w:bCs/>
+          <w:color w:val="FFFFFF" w:themeColor="background1"/>
+          <w:sz w:val="28"/>
+          <w:szCs w:val="28"/>
+        </w:rPr>
+      </w:pPr>
+      <w:r>
+        <w:rPr>
+          <w:b/>
+          <w:bCs/>
+          <w:color w:val="FFFFFF" w:themeColor="background1"/>
+          <w:sz w:val="28"/>
+          <w:szCs w:val="28"/>
+        </w:rPr>
+        <w:t>Sequential file organization</w:t>
+      </w:r>
+    </w:p>
+    <w:p>
+      <w:pPr>
+        <w:pStyle w:val="ListParagraph"/>
+        <w:numPr>
+          <w:ilvl w:val="4"/>
+          <w:numId w:val="8"/>
+        </w:numPr>
+        <w:rPr>
+          <w:b/>
+          <w:bCs/>
+          <w:color w:val="FFFFFF" w:themeColor="background1"/>
+          <w:sz w:val="28"/>
+          <w:szCs w:val="28"/>
+        </w:rPr>
+      </w:pPr>
+      <w:r>
+        <w:rPr>
+          <w:color w:val="FFFFFF" w:themeColor="background1"/>
+          <w:sz w:val="28"/>
+          <w:szCs w:val="28"/>
+        </w:rPr>
+        <w:t>Records stored one after another.</w:t>
+      </w:r>
+    </w:p>
+    <w:p>
+      <w:pPr>
+        <w:pStyle w:val="ListParagraph"/>
+        <w:numPr>
+          <w:ilvl w:val="4"/>
+          <w:numId w:val="8"/>
+        </w:numPr>
+        <w:rPr>
+          <w:b/>
+          <w:bCs/>
+          <w:color w:val="FFFFFF" w:themeColor="background1"/>
+          <w:sz w:val="28"/>
+          <w:szCs w:val="28"/>
+        </w:rPr>
+      </w:pPr>
+      <w:r>
+        <w:rPr>
+          <w:color w:val="FFFFFF" w:themeColor="background1"/>
+          <w:sz w:val="28"/>
+          <w:szCs w:val="28"/>
+        </w:rPr>
+        <w:t>Ex. Roll numbers list.</w:t>
+      </w:r>
+    </w:p>
+    <w:p>
+      <w:pPr>
+        <w:pStyle w:val="ListParagraph"/>
+        <w:numPr>
+          <w:ilvl w:val="3"/>
+          <w:numId w:val="8"/>
+        </w:numPr>
+        <w:rPr>
+          <w:b/>
+          <w:bCs/>
+          <w:color w:val="FFFFFF" w:themeColor="background1"/>
+          <w:sz w:val="28"/>
+          <w:szCs w:val="28"/>
+        </w:rPr>
+      </w:pPr>
+      <w:r>
+        <w:rPr>
+          <w:b/>
+          <w:bCs/>
+          <w:color w:val="FFFFFF" w:themeColor="background1"/>
+          <w:sz w:val="28"/>
+          <w:szCs w:val="28"/>
+        </w:rPr>
+        <w:lastRenderedPageBreak/>
+        <w:t>Relative file organization</w:t>
+      </w:r>
+    </w:p>
+    <w:p>
+      <w:pPr>
+        <w:pStyle w:val="ListParagraph"/>
+        <w:numPr>
+          <w:ilvl w:val="4"/>
+          <w:numId w:val="8"/>
+        </w:numPr>
+        <w:rPr>
+          <w:b/>
+          <w:bCs/>
+          <w:color w:val="FFFFFF" w:themeColor="background1"/>
+          <w:sz w:val="28"/>
+          <w:szCs w:val="28"/>
+        </w:rPr>
+      </w:pPr>
+      <w:r>
+        <w:rPr>
+          <w:color w:val="FFFFFF" w:themeColor="background1"/>
+          <w:sz w:val="28"/>
+          <w:szCs w:val="28"/>
+        </w:rPr>
+        <w:t>Records stored at calculated addresses.</w:t>
+      </w:r>
+    </w:p>
+    <w:p>
+      <w:pPr>
+        <w:pStyle w:val="ListParagraph"/>
+        <w:numPr>
+          <w:ilvl w:val="4"/>
+          <w:numId w:val="8"/>
+        </w:numPr>
+        <w:rPr>
+          <w:b/>
+          <w:bCs/>
+          <w:color w:val="FFFFFF" w:themeColor="background1"/>
+          <w:sz w:val="28"/>
+          <w:szCs w:val="28"/>
+        </w:rPr>
+      </w:pPr>
+      <w:r>
+        <w:rPr>
+          <w:color w:val="FFFFFF" w:themeColor="background1"/>
+          <w:sz w:val="28"/>
+          <w:szCs w:val="28"/>
+        </w:rPr>
+        <w:t>Faster access using formula (like hashing).</w:t>
+      </w:r>
+    </w:p>
+    <w:p>
+      <w:pPr>
+        <w:pStyle w:val="ListParagraph"/>
+        <w:numPr>
+          <w:ilvl w:val="3"/>
+          <w:numId w:val="8"/>
+        </w:numPr>
+        <w:rPr>
+          <w:b/>
+          <w:bCs/>
+          <w:color w:val="FFFFFF" w:themeColor="background1"/>
+          <w:sz w:val="28"/>
+          <w:szCs w:val="28"/>
+        </w:rPr>
+      </w:pPr>
+      <w:r>
+        <w:rPr>
+          <w:b/>
+          <w:bCs/>
+          <w:color w:val="FFFFFF" w:themeColor="background1"/>
+          <w:sz w:val="28"/>
+          <w:szCs w:val="28"/>
+        </w:rPr>
+        <w:t>Indexed sequential file organization</w:t>
+      </w:r>
+    </w:p>
+    <w:p>
+      <w:pPr>
+        <w:pStyle w:val="ListParagraph"/>
+        <w:numPr>
+          <w:ilvl w:val="4"/>
+          <w:numId w:val="8"/>
+        </w:numPr>
+        <w:rPr>
+          <w:color w:val="FFFFFF" w:themeColor="background1"/>
+          <w:sz w:val="28"/>
+          <w:szCs w:val="28"/>
+        </w:rPr>
+      </w:pPr>
+      <w:r>
+        <w:rPr>
+          <w:color w:val="FFFFFF" w:themeColor="background1"/>
+          <w:sz w:val="28"/>
+          <w:szCs w:val="28"/>
+        </w:rPr>
+        <w:t>Index created for faster searching + sequential storage.</w:t>
+      </w:r>
+    </w:p>
+    <w:p>
+      <w:pPr>
+        <w:pStyle w:val="ListParagraph"/>
+        <w:numPr>
+          <w:ilvl w:val="4"/>
+          <w:numId w:val="8"/>
+        </w:numPr>
+        <w:rPr>
+          <w:color w:val="FFFFFF" w:themeColor="background1"/>
+          <w:sz w:val="28"/>
+          <w:szCs w:val="28"/>
+        </w:rPr>
+      </w:pPr>
+      <w:r>
+        <w:rPr>
+          <w:color w:val="FFFFFF" w:themeColor="background1"/>
+          <w:sz w:val="28"/>
+          <w:szCs w:val="28"/>
+        </w:rPr>
+        <w:t>Ex. Book index + pages.</w:t>
+      </w:r>
+    </w:p>
+    <w:p>
+      <w:pPr>
+        <w:pStyle w:val="ListParagraph"/>
+        <w:numPr>
+          <w:ilvl w:val="3"/>
+          <w:numId w:val="8"/>
+        </w:numPr>
+        <w:rPr>
+          <w:color w:val="FFFFFF" w:themeColor="background1"/>
+          <w:sz w:val="28"/>
+          <w:szCs w:val="28"/>
+        </w:rPr>
+      </w:pPr>
+      <w:r>
+        <w:rPr>
+          <w:b/>
+          <w:bCs/>
+          <w:color w:val="FFFFFF" w:themeColor="background1"/>
+          <w:sz w:val="28"/>
+          <w:szCs w:val="28"/>
+        </w:rPr>
+        <w:t>Multi-key file Organization</w:t>
+      </w:r>
+    </w:p>
+    <w:p>
+      <w:pPr>
+        <w:pStyle w:val="ListParagraph"/>
+        <w:numPr>
+          <w:ilvl w:val="4"/>
+          <w:numId w:val="8"/>
+        </w:numPr>
+        <w:rPr>
+          <w:color w:val="FFFFFF" w:themeColor="background1"/>
+          <w:sz w:val="28"/>
+          <w:szCs w:val="28"/>
+        </w:rPr>
+      </w:pPr>
+      <w:r>
+        <w:rPr>
+          <w:color w:val="FFFFFF" w:themeColor="background1"/>
+          <w:sz w:val="28"/>
+          <w:szCs w:val="28"/>
+        </w:rPr>
+        <w:t>Multiple indexes maintained for different keys.</w:t>
+      </w:r>
+    </w:p>
+    <w:p>
+      <w:pPr>
+        <w:pStyle w:val="ListParagraph"/>
+        <w:numPr>
+          <w:ilvl w:val="4"/>
+          <w:numId w:val="8"/>
+        </w:numPr>
+        <w:rPr>
+          <w:color w:val="FFFFFF" w:themeColor="background1"/>
+          <w:sz w:val="28"/>
+          <w:szCs w:val="28"/>
+        </w:rPr>
+      </w:pPr>
+      <w:r>
+        <w:rPr>
+          <w:color w:val="FFFFFF" w:themeColor="background1"/>
+          <w:sz w:val="28"/>
+          <w:szCs w:val="28"/>
+        </w:rPr>
+        <w:t xml:space="preserve">Ex. Searching student data </w:t>
+      </w:r>
+      <w:r>
+        <w:rPr>
+          <w:color w:val="FFFFFF" w:themeColor="background1"/>
+          <w:sz w:val="28"/>
+          <w:szCs w:val="28"/>
+        </w:rPr>
+        <w:t xml:space="preserve">by </w:t>
+      </w:r>
+      <w:proofErr w:type="spellStart"/>
+      <w:r>
+        <w:rPr>
+          <w:color w:val="FFFFFF" w:themeColor="background1"/>
+          <w:sz w:val="28"/>
+          <w:szCs w:val="28"/>
+        </w:rPr>
+        <w:t>RollNo</w:t>
+      </w:r>
+      <w:proofErr w:type="spellEnd"/>
+      <w:r>
+        <w:rPr>
+          <w:color w:val="FFFFFF" w:themeColor="background1"/>
+          <w:sz w:val="28"/>
+          <w:szCs w:val="28"/>
+        </w:rPr>
+        <w:t xml:space="preserve"> or Name.</w:t>
+      </w:r>
+    </w:p>
+    <w:p>
+      <w:pPr>
+        <w:rPr>
+          <w:color w:val="FFFFFF" w:themeColor="background1"/>
+          <w:sz w:val="28"/>
+          <w:szCs w:val="28"/>
+        </w:rPr>
+      </w:pPr>
+      <w:r>
+        <w:rPr>
+          <w:color w:val="FFFFFF" w:themeColor="background1"/>
+          <w:sz w:val="28"/>
+          <w:szCs w:val="28"/>
+        </w:rPr>
+        <w:t>Data Structures</w:t>
+      </w:r>
+    </w:p>
+    <w:p>
+      <w:pPr>
+        <w:rPr>
+          <w:color w:val="FFFFFF" w:themeColor="background1"/>
+          <w:sz w:val="28"/>
+          <w:szCs w:val="28"/>
+        </w:rPr>
+      </w:pPr>
+      <w:r>
+        <w:rPr>
+          <w:color w:val="FFFFFF" w:themeColor="background1"/>
+          <w:sz w:val="28"/>
+          <w:szCs w:val="28"/>
+        </w:rPr>
+        <w:t>│</w:t>
+      </w:r>
+    </w:p>
+    <w:p>
+      <w:pPr>
+        <w:rPr>
+          <w:color w:val="FFFFFF" w:themeColor="background1"/>
+          <w:sz w:val="28"/>
+          <w:szCs w:val="28"/>
+        </w:rPr>
+      </w:pPr>
+      <w:r>
+        <w:rPr>
+          <w:rFonts w:ascii="MS Gothic" w:eastAsia="MS Gothic" w:hAnsi="MS Gothic" w:cs="MS Gothic" w:hint="eastAsia"/>
+          <w:color w:val="FFFFFF" w:themeColor="background1"/>
+          <w:sz w:val="28"/>
+          <w:szCs w:val="28"/>
+        </w:rPr>
+        <w:t>├</w:t>
+      </w:r>
+      <w:r>
+        <w:rPr>
+          <w:rFonts w:ascii="Calibri" w:hAnsi="Calibri" w:cs="Calibri"/>
+          <w:color w:val="FFFFFF" w:themeColor="background1"/>
+          <w:sz w:val="28"/>
+          <w:szCs w:val="28"/>
+        </w:rPr>
+        <w:t>──</w:t>
+      </w:r>
+      <w:r>
+        <w:rPr>
+          <w:color w:val="FFFFFF" w:themeColor="background1"/>
+          <w:sz w:val="28"/>
+          <w:szCs w:val="28"/>
+        </w:rPr>
+        <w:t xml:space="preserve"> 1. Primitive</w:t>
+      </w:r>
+    </w:p>
+    <w:p>
+      <w:pPr>
+        <w:rPr>
+          <w:color w:val="FFFFFF" w:themeColor="background1"/>
+          <w:sz w:val="28"/>
+          <w:szCs w:val="28"/>
+        </w:rPr>
+      </w:pPr>
+      <w:r>
+        <w:rPr>
+          <w:color w:val="FFFFFF" w:themeColor="background1"/>
+          <w:sz w:val="28"/>
+          <w:szCs w:val="28"/>
+        </w:rPr>
+        <w:t xml:space="preserve">│      </w:t>
+      </w:r>
+      <w:r>
+        <w:rPr>
+          <w:rFonts w:ascii="MS Gothic" w:eastAsia="MS Gothic" w:hAnsi="MS Gothic" w:cs="MS Gothic" w:hint="eastAsia"/>
+          <w:color w:val="FFFFFF" w:themeColor="background1"/>
+          <w:sz w:val="28"/>
+          <w:szCs w:val="28"/>
+        </w:rPr>
+        <w:t>├</w:t>
+      </w:r>
+      <w:r>
+        <w:rPr>
+          <w:rFonts w:ascii="Calibri" w:hAnsi="Calibri" w:cs="Calibri"/>
+          <w:color w:val="FFFFFF" w:themeColor="background1"/>
+          <w:sz w:val="28"/>
+          <w:szCs w:val="28"/>
+        </w:rPr>
+        <w:t>─</w:t>
+      </w:r>
+      <w:r>
+        <w:rPr>
+          <w:color w:val="FFFFFF" w:themeColor="background1"/>
+          <w:sz w:val="28"/>
+          <w:szCs w:val="28"/>
+        </w:rPr>
+        <w:t xml:space="preserve"> Integer</w:t>
+      </w:r>
+    </w:p>
+    <w:p>
+      <w:pPr>
+        <w:rPr>
+          <w:color w:val="FFFFFF" w:themeColor="background1"/>
+          <w:sz w:val="28"/>
+          <w:szCs w:val="28"/>
+        </w:rPr>
+      </w:pPr>
+      <w:r>
+        <w:rPr>
+          <w:color w:val="FFFFFF" w:themeColor="background1"/>
+          <w:sz w:val="28"/>
+          <w:szCs w:val="28"/>
+        </w:rPr>
+        <w:t xml:space="preserve">│      </w:t>
+      </w:r>
+      <w:r>
+        <w:rPr>
+          <w:rFonts w:ascii="MS Gothic" w:eastAsia="MS Gothic" w:hAnsi="MS Gothic" w:cs="MS Gothic" w:hint="eastAsia"/>
+          <w:color w:val="FFFFFF" w:themeColor="background1"/>
+          <w:sz w:val="28"/>
+          <w:szCs w:val="28"/>
+        </w:rPr>
+        <w:t>├</w:t>
+      </w:r>
+      <w:r>
+        <w:rPr>
+          <w:rFonts w:ascii="Calibri" w:hAnsi="Calibri" w:cs="Calibri"/>
+          <w:color w:val="FFFFFF" w:themeColor="background1"/>
+          <w:sz w:val="28"/>
+          <w:szCs w:val="28"/>
+        </w:rPr>
+        <w:t>─</w:t>
+      </w:r>
+      <w:r>
+        <w:rPr>
+          <w:color w:val="FFFFFF" w:themeColor="background1"/>
+          <w:sz w:val="28"/>
+          <w:szCs w:val="28"/>
+        </w:rPr>
+        <w:t xml:space="preserve"> Boolean</w:t>
+      </w:r>
+    </w:p>
+    <w:p>
+      <w:pPr>
+        <w:rPr>
+          <w:color w:val="FFFFFF" w:themeColor="background1"/>
+          <w:sz w:val="28"/>
+          <w:szCs w:val="28"/>
+        </w:rPr>
+      </w:pPr>
+      <w:r>
+        <w:rPr>
+          <w:color w:val="FFFFFF" w:themeColor="background1"/>
+          <w:sz w:val="28"/>
+          <w:szCs w:val="28"/>
+        </w:rPr>
+        <w:t>│      └─ Character</w:t>
+      </w:r>
+    </w:p>
+    <w:p>
+      <w:pPr>
+        <w:rPr>
+          <w:color w:val="FFFFFF" w:themeColor="background1"/>
+          <w:sz w:val="28"/>
+          <w:szCs w:val="28"/>
+        </w:rPr>
+      </w:pPr>
+      <w:r>
+        <w:rPr>
+          <w:color w:val="FFFFFF" w:themeColor="background1"/>
+          <w:sz w:val="28"/>
+          <w:szCs w:val="28"/>
+        </w:rPr>
+        <w:t>│</w:t>
+      </w:r>
+    </w:p>
+    <w:p>
+      <w:pPr>
+        <w:rPr>
+          <w:color w:val="FFFFFF" w:themeColor="background1"/>
+          <w:sz w:val="28"/>
+          <w:szCs w:val="28"/>
+        </w:rPr>
+      </w:pPr>
+      <w:r>
+        <w:rPr>
+          <w:color w:val="FFFFFF" w:themeColor="background1"/>
+          <w:sz w:val="28"/>
+          <w:szCs w:val="28"/>
+        </w:rPr>
+        <w:t>└── 2. Non-Primitive</w:t>
+      </w:r>
+    </w:p>
+    <w:p>
+      <w:pPr>
+        <w:rPr>
+          <w:color w:val="FFFFFF" w:themeColor="background1"/>
+          <w:sz w:val="28"/>
+          <w:szCs w:val="28"/>
+        </w:rPr>
+      </w:pPr>
+      <w:r>
+        <w:rPr>
+          <w:color w:val="FFFFFF" w:themeColor="background1"/>
+          <w:sz w:val="28"/>
+          <w:szCs w:val="28"/>
+        </w:rPr>
+        <w:t xml:space="preserve">       </w:t>
+      </w:r>
+      <w:r>
+        <w:rPr>
+          <w:rFonts w:ascii="MS Gothic" w:eastAsia="MS Gothic" w:hAnsi="MS Gothic" w:cs="MS Gothic" w:hint="eastAsia"/>
+          <w:color w:val="FFFFFF" w:themeColor="background1"/>
+          <w:sz w:val="28"/>
+          <w:szCs w:val="28"/>
+        </w:rPr>
+        <w:t>├</w:t>
+      </w:r>
+      <w:r>
+        <w:rPr>
+          <w:rFonts w:ascii="Calibri" w:hAnsi="Calibri" w:cs="Calibri"/>
+          <w:color w:val="FFFFFF" w:themeColor="background1"/>
+          <w:sz w:val="28"/>
+          <w:szCs w:val="28"/>
+        </w:rPr>
+        <w:t>─</w:t>
+      </w:r>
+      <w:r>
+        <w:rPr>
+          <w:color w:val="FFFFFF" w:themeColor="background1"/>
+          <w:sz w:val="28"/>
+          <w:szCs w:val="28"/>
+        </w:rPr>
+        <w:t xml:space="preserve"> (A) Simple</w:t>
+      </w:r>
+    </w:p>
+    <w:p>
+      <w:pPr>
+        <w:rPr>
+          <w:color w:val="FFFFFF" w:themeColor="background1"/>
+          <w:sz w:val="28"/>
+          <w:szCs w:val="28"/>
+        </w:rPr>
+      </w:pPr>
+      <w:r>
+        <w:rPr>
+          <w:color w:val="FFFFFF" w:themeColor="background1"/>
+          <w:sz w:val="28"/>
+          <w:szCs w:val="28"/>
+        </w:rPr>
+        <w:t xml:space="preserve">       │     </w:t>
+      </w:r>
+      <w:r>
+        <w:rPr>
+          <w:rFonts w:ascii="MS Gothic" w:eastAsia="MS Gothic" w:hAnsi="MS Gothic" w:cs="MS Gothic" w:hint="eastAsia"/>
+          <w:color w:val="FFFFFF" w:themeColor="background1"/>
+          <w:sz w:val="28"/>
+          <w:szCs w:val="28"/>
+        </w:rPr>
+        <w:t>├</w:t>
+      </w:r>
+      <w:r>
+        <w:rPr>
+          <w:rFonts w:ascii="Calibri" w:hAnsi="Calibri" w:cs="Calibri"/>
+          <w:color w:val="FFFFFF" w:themeColor="background1"/>
+          <w:sz w:val="28"/>
+          <w:szCs w:val="28"/>
+        </w:rPr>
+        <w:t>─</w:t>
+      </w:r>
+      <w:r>
+        <w:rPr>
+          <w:color w:val="FFFFFF" w:themeColor="background1"/>
+          <w:sz w:val="28"/>
+          <w:szCs w:val="28"/>
+        </w:rPr>
+        <w:t xml:space="preserve"> String</w:t>
+      </w:r>
+    </w:p>
+    <w:p>
+      <w:pPr>
+        <w:rPr>
+          <w:color w:val="FFFFFF" w:themeColor="background1"/>
+          <w:sz w:val="28"/>
+          <w:szCs w:val="28"/>
+        </w:rPr>
+      </w:pPr>
+      <w:r>
+        <w:rPr>
+          <w:color w:val="FFFFFF" w:themeColor="background1"/>
+          <w:sz w:val="28"/>
+          <w:szCs w:val="28"/>
+        </w:rPr>
+        <w:t xml:space="preserve">       │     </w:t>
+      </w:r>
+      <w:r>
+        <w:rPr>
+          <w:rFonts w:ascii="MS Gothic" w:eastAsia="MS Gothic" w:hAnsi="MS Gothic" w:cs="MS Gothic" w:hint="eastAsia"/>
+          <w:color w:val="FFFFFF" w:themeColor="background1"/>
+          <w:sz w:val="28"/>
+          <w:szCs w:val="28"/>
+        </w:rPr>
+        <w:t>├</w:t>
+      </w:r>
+      <w:r>
+        <w:rPr>
+          <w:rFonts w:ascii="Calibri" w:hAnsi="Calibri" w:cs="Calibri"/>
+          <w:color w:val="FFFFFF" w:themeColor="background1"/>
+          <w:sz w:val="28"/>
+          <w:szCs w:val="28"/>
+        </w:rPr>
+        <w:t>─</w:t>
+      </w:r>
+      <w:r>
+        <w:rPr>
+          <w:color w:val="FFFFFF" w:themeColor="background1"/>
+          <w:sz w:val="28"/>
+          <w:szCs w:val="28"/>
+        </w:rPr>
+        <w:t xml:space="preserve"> Array</w:t>
+      </w:r>
+    </w:p>
+    <w:p>
+      <w:pPr>
+        <w:rPr>
+          <w:color w:val="FFFFFF" w:themeColor="background1"/>
+          <w:sz w:val="28"/>
+          <w:szCs w:val="28"/>
+        </w:rPr>
+      </w:pPr>
+      <w:r>
+        <w:rPr>
+          <w:color w:val="FFFFFF" w:themeColor="background1"/>
+          <w:sz w:val="28"/>
+          <w:szCs w:val="28"/>
+        </w:rPr>
+        <w:t xml:space="preserve">       │     └─ Record</w:t>
+      </w:r>
+    </w:p>
+    <w:p>
+      <w:pPr>
+        <w:rPr>
+          <w:color w:val="FFFFFF" w:themeColor="background1"/>
+          <w:sz w:val="28"/>
+          <w:szCs w:val="28"/>
+        </w:rPr>
+      </w:pPr>
+      <w:r>
+        <w:rPr>
+          <w:color w:val="FFFFFF" w:themeColor="background1"/>
+          <w:sz w:val="28"/>
+          <w:szCs w:val="28"/>
+        </w:rPr>
+        <w:t xml:space="preserve">       │</w:t>
+      </w:r>
+    </w:p>
+    <w:p>
+      <w:pPr>
+        <w:rPr>
+          <w:color w:val="FFFFFF" w:themeColor="background1"/>
+          <w:sz w:val="28"/>
+          <w:szCs w:val="28"/>
+        </w:rPr>
+      </w:pPr>
+      <w:r>
+        <w:rPr>
+          <w:color w:val="FFFFFF" w:themeColor="background1"/>
+          <w:sz w:val="28"/>
+          <w:szCs w:val="28"/>
+        </w:rPr>
+        <w:t xml:space="preserve">       </w:t>
+      </w:r>
+      <w:r>
+        <w:rPr>
+          <w:rFonts w:ascii="MS Gothic" w:eastAsia="MS Gothic" w:hAnsi="MS Gothic" w:cs="MS Gothic" w:hint="eastAsia"/>
+          <w:color w:val="FFFFFF" w:themeColor="background1"/>
+          <w:sz w:val="28"/>
+          <w:szCs w:val="28"/>
+        </w:rPr>
+        <w:t>├</w:t>
+      </w:r>
+      <w:r>
+        <w:rPr>
+          <w:rFonts w:ascii="Calibri" w:hAnsi="Calibri" w:cs="Calibri"/>
+          <w:color w:val="FFFFFF" w:themeColor="background1"/>
+          <w:sz w:val="28"/>
+          <w:szCs w:val="28"/>
+        </w:rPr>
+        <w:t>─</w:t>
+      </w:r>
+      <w:r>
+        <w:rPr>
+          <w:color w:val="FFFFFF" w:themeColor="background1"/>
+          <w:sz w:val="28"/>
+          <w:szCs w:val="28"/>
+        </w:rPr>
+        <w:t xml:space="preserve"> (B) Compound</w:t>
+      </w:r>
+    </w:p>
+    <w:p>
+      <w:pPr>
+        <w:rPr>
+          <w:color w:val="FFFFFF" w:themeColor="background1"/>
+          <w:sz w:val="28"/>
+          <w:szCs w:val="28"/>
+        </w:rPr>
+      </w:pPr>
+      <w:r>
+        <w:rPr>
+          <w:color w:val="FFFFFF" w:themeColor="background1"/>
+          <w:sz w:val="28"/>
+          <w:szCs w:val="28"/>
+        </w:rPr>
+        <w:t xml:space="preserve">       │     </w:t>
+      </w:r>
+      <w:r>
+        <w:rPr>
+          <w:rFonts w:ascii="MS Gothic" w:eastAsia="MS Gothic" w:hAnsi="MS Gothic" w:cs="MS Gothic" w:hint="eastAsia"/>
+          <w:color w:val="FFFFFF" w:themeColor="background1"/>
+          <w:sz w:val="28"/>
+          <w:szCs w:val="28"/>
+        </w:rPr>
+        <w:t>├</w:t>
+      </w:r>
+      <w:r>
+        <w:rPr>
+          <w:rFonts w:ascii="Calibri" w:hAnsi="Calibri" w:cs="Calibri"/>
+          <w:color w:val="FFFFFF" w:themeColor="background1"/>
+          <w:sz w:val="28"/>
+          <w:szCs w:val="28"/>
+        </w:rPr>
+        <w:t>─</w:t>
+      </w:r>
+      <w:r>
+        <w:rPr>
+          <w:color w:val="FFFFFF" w:themeColor="background1"/>
+          <w:sz w:val="28"/>
+          <w:szCs w:val="28"/>
+        </w:rPr>
+        <w:t xml:space="preserve"> Linear</w:t>
+      </w:r>
+    </w:p>
+    <w:p>
+      <w:pPr>
+        <w:rPr>
+          <w:color w:val="FFFFFF" w:themeColor="background1"/>
+          <w:sz w:val="28"/>
+          <w:szCs w:val="28"/>
+        </w:rPr>
+      </w:pPr>
+      <w:r>
+        <w:rPr>
+          <w:color w:val="FFFFFF" w:themeColor="background1"/>
+          <w:sz w:val="28"/>
+          <w:szCs w:val="28"/>
+        </w:rPr>
+        <w:t xml:space="preserve">       │     │    </w:t>
+      </w:r>
+      <w:r>
+        <w:rPr>
+          <w:rFonts w:ascii="MS Gothic" w:eastAsia="MS Gothic" w:hAnsi="MS Gothic" w:cs="MS Gothic" w:hint="eastAsia"/>
+          <w:color w:val="FFFFFF" w:themeColor="background1"/>
+          <w:sz w:val="28"/>
+          <w:szCs w:val="28"/>
+        </w:rPr>
+        <w:t>├</w:t>
+      </w:r>
+      <w:r>
+        <w:rPr>
+          <w:rFonts w:ascii="Calibri" w:hAnsi="Calibri" w:cs="Calibri"/>
+          <w:color w:val="FFFFFF" w:themeColor="background1"/>
+          <w:sz w:val="28"/>
+          <w:szCs w:val="28"/>
+        </w:rPr>
+        <w:t>─</w:t>
+      </w:r>
+      <w:r>
+        <w:rPr>
+          <w:color w:val="FFFFFF" w:themeColor="background1"/>
+          <w:sz w:val="28"/>
+          <w:szCs w:val="28"/>
+        </w:rPr>
+        <w:t xml:space="preserve"> Stack</w:t>
+      </w:r>
+    </w:p>
+    <w:p>
+      <w:pPr>
+        <w:rPr>
+          <w:color w:val="FFFFFF" w:themeColor="background1"/>
+          <w:sz w:val="28"/>
+          <w:szCs w:val="28"/>
+        </w:rPr>
+      </w:pPr>
+      <w:r>
+        <w:rPr>
+          <w:color w:val="FFFFFF" w:themeColor="background1"/>
+          <w:sz w:val="28"/>
+          <w:szCs w:val="28"/>
+        </w:rPr>
+        <w:t xml:space="preserve">       │     │    </w:t>
+      </w:r>
+      <w:r>
+        <w:rPr>
+          <w:rFonts w:ascii="MS Gothic" w:eastAsia="MS Gothic" w:hAnsi="MS Gothic" w:cs="MS Gothic" w:hint="eastAsia"/>
+          <w:color w:val="FFFFFF" w:themeColor="background1"/>
+          <w:sz w:val="28"/>
+          <w:szCs w:val="28"/>
+        </w:rPr>
+        <w:t>├</w:t>
+      </w:r>
+      <w:r>
+        <w:rPr>
+          <w:rFonts w:ascii="Calibri" w:hAnsi="Calibri" w:cs="Calibri"/>
+          <w:color w:val="FFFFFF" w:themeColor="background1"/>
+          <w:sz w:val="28"/>
+          <w:szCs w:val="28"/>
+        </w:rPr>
+        <w:t>─</w:t>
+      </w:r>
+      <w:r>
+        <w:rPr>
+          <w:color w:val="FFFFFF" w:themeColor="background1"/>
+          <w:sz w:val="28"/>
+          <w:szCs w:val="28"/>
+        </w:rPr>
+        <w:t xml:space="preserve"> Queue</w:t>
+      </w:r>
+    </w:p>
+    <w:p>
+      <w:pPr>
+        <w:rPr>
+          <w:color w:val="FFFFFF" w:themeColor="background1"/>
+          <w:sz w:val="28"/>
+          <w:szCs w:val="28"/>
+        </w:rPr>
+      </w:pPr>
+      <w:r>
+        <w:rPr>
+          <w:color w:val="FFFFFF" w:themeColor="background1"/>
+          <w:sz w:val="28"/>
+          <w:szCs w:val="28"/>
+        </w:rPr>
+        <w:t xml:space="preserve">       │     │    └─ Linked List</w:t>
+      </w:r>
+    </w:p>
+    <w:p>
+      <w:pPr>
+        <w:rPr>
+          <w:color w:val="FFFFFF" w:themeColor="background1"/>
+          <w:sz w:val="28"/>
+          <w:szCs w:val="28"/>
+        </w:rPr>
+      </w:pPr>
+      <w:r>
+        <w:rPr>
+          <w:color w:val="FFFFFF" w:themeColor="background1"/>
+          <w:sz w:val="28"/>
+          <w:szCs w:val="28"/>
+        </w:rPr>
+        <w:t xml:space="preserve">       │     └─ Non-Linear</w:t>
+      </w:r>
+    </w:p>
+    <w:p>
+      <w:pPr>
+        <w:rPr>
+          <w:color w:val="FFFFFF" w:themeColor="background1"/>
+          <w:sz w:val="28"/>
+          <w:szCs w:val="28"/>
+        </w:rPr>
+      </w:pPr>
+      <w:r>
+        <w:rPr>
+          <w:color w:val="FFFFFF" w:themeColor="background1"/>
+          <w:sz w:val="28"/>
+          <w:szCs w:val="28"/>
+        </w:rPr>
+        <w:t xml:space="preserve">       │          </w:t>
+      </w:r>
+      <w:r>
+        <w:rPr>
+          <w:rFonts w:ascii="MS Gothic" w:eastAsia="MS Gothic" w:hAnsi="MS Gothic" w:cs="MS Gothic" w:hint="eastAsia"/>
+          <w:color w:val="FFFFFF" w:themeColor="background1"/>
+          <w:sz w:val="28"/>
+          <w:szCs w:val="28"/>
+        </w:rPr>
+        <w:t>├</w:t>
+      </w:r>
+      <w:r>
+        <w:rPr>
+          <w:rFonts w:ascii="Calibri" w:hAnsi="Calibri" w:cs="Calibri"/>
+          <w:color w:val="FFFFFF" w:themeColor="background1"/>
+          <w:sz w:val="28"/>
+          <w:szCs w:val="28"/>
+        </w:rPr>
+        <w:t>─</w:t>
+      </w:r>
+      <w:r>
+        <w:rPr>
+          <w:color w:val="FFFFFF" w:themeColor="background1"/>
+          <w:sz w:val="28"/>
+          <w:szCs w:val="28"/>
+        </w:rPr>
+        <w:t xml:space="preserve"> Binary</w:t>
+      </w:r>
+    </w:p>
+    <w:p>
+      <w:pPr>
+        <w:rPr>
+          <w:color w:val="FFFFFF" w:themeColor="background1"/>
+          <w:sz w:val="28"/>
+          <w:szCs w:val="28"/>
+        </w:rPr>
+      </w:pPr>
+      <w:r>
+        <w:rPr>
+          <w:color w:val="FFFFFF" w:themeColor="background1"/>
+          <w:sz w:val="28"/>
+          <w:szCs w:val="28"/>
+        </w:rPr>
+        <w:lastRenderedPageBreak/>
+        <w:t xml:space="preserve">       │          │    </w:t>
+      </w:r>
+      <w:r>
+        <w:rPr>
+          <w:rFonts w:ascii="MS Gothic" w:eastAsia="MS Gothic" w:hAnsi="MS Gothic" w:cs="MS Gothic" w:hint="eastAsia"/>
+          <w:color w:val="FFFFFF" w:themeColor="background1"/>
+          <w:sz w:val="28"/>
+          <w:szCs w:val="28"/>
+        </w:rPr>
+        <w:t>├</w:t>
+      </w:r>
+      <w:r>
+        <w:rPr>
+          <w:rFonts w:ascii="Calibri" w:hAnsi="Calibri" w:cs="Calibri"/>
+          <w:color w:val="FFFFFF" w:themeColor="background1"/>
+          <w:sz w:val="28"/>
+          <w:szCs w:val="28"/>
+        </w:rPr>
+        <w:t>─</w:t>
+      </w:r>
+      <w:r>
+        <w:rPr>
+          <w:color w:val="FFFFFF" w:themeColor="background1"/>
+          <w:sz w:val="28"/>
+          <w:szCs w:val="28"/>
+        </w:rPr>
+        <w:t xml:space="preserve"> Binary Tree</w:t>
+      </w:r>
+    </w:p>
+    <w:p>
+      <w:pPr>
+        <w:rPr>
+          <w:color w:val="FFFFFF" w:themeColor="background1"/>
+          <w:sz w:val="28"/>
+          <w:szCs w:val="28"/>
+        </w:rPr>
+      </w:pPr>
+      <w:r>
+        <w:rPr>
+          <w:color w:val="FFFFFF" w:themeColor="background1"/>
+          <w:sz w:val="28"/>
+          <w:szCs w:val="28"/>
+        </w:rPr>
+        <w:t xml:space="preserve">       │          │    └─ Binary Search Tree</w:t>
+      </w:r>
+    </w:p>
+    <w:p>
+      <w:pPr>
+        <w:rPr>
+          <w:color w:val="FFFFFF" w:themeColor="background1"/>
+          <w:sz w:val="28"/>
+          <w:szCs w:val="28"/>
+        </w:rPr>
+      </w:pPr>
+      <w:r>
+        <w:rPr>
+          <w:color w:val="FFFFFF" w:themeColor="background1"/>
+          <w:sz w:val="28"/>
+          <w:szCs w:val="28"/>
+        </w:rPr>
+        <w:t xml:space="preserve">       │          └─ N-</w:t>
+      </w:r>
+      <w:proofErr w:type="spellStart"/>
+      <w:r>
+        <w:rPr>
+          <w:color w:val="FFFFFF" w:themeColor="background1"/>
+          <w:sz w:val="28"/>
+          <w:szCs w:val="28"/>
+        </w:rPr>
+        <w:t>ary</w:t>
+      </w:r>
+      <w:proofErr w:type="spellEnd"/>
+    </w:p>
+    <w:p>
+      <w:pPr>
+        <w:rPr>
+          <w:color w:val="FFFFFF" w:themeColor="background1"/>
+          <w:sz w:val="28"/>
+          <w:szCs w:val="28"/>
+        </w:rPr>
+      </w:pPr>
+      <w:r>
+        <w:rPr>
+          <w:color w:val="FFFFFF" w:themeColor="background1"/>
+          <w:sz w:val="28"/>
+          <w:szCs w:val="28"/>
+        </w:rPr>
+        <w:t xml:space="preserve">       │               </w:t>
+      </w:r>
+      <w:r>
+        <w:rPr>
+          <w:rFonts w:ascii="MS Gothic" w:eastAsia="MS Gothic" w:hAnsi="MS Gothic" w:cs="MS Gothic" w:hint="eastAsia"/>
+          <w:color w:val="FFFFFF" w:themeColor="background1"/>
+          <w:sz w:val="28"/>
+          <w:szCs w:val="28"/>
+        </w:rPr>
+        <w:t>├</w:t>
+      </w:r>
+      <w:r>
+        <w:rPr>
+          <w:rFonts w:ascii="Calibri" w:hAnsi="Calibri" w:cs="Calibri"/>
+          <w:color w:val="FFFFFF" w:themeColor="background1"/>
+          <w:sz w:val="28"/>
+          <w:szCs w:val="28"/>
+        </w:rPr>
+        <w:t>─</w:t>
+      </w:r>
+      <w:r>
+        <w:rPr>
+          <w:color w:val="FFFFFF" w:themeColor="background1"/>
+          <w:sz w:val="28"/>
+          <w:szCs w:val="28"/>
+        </w:rPr>
+        <w:t xml:space="preserve"> Graph</w:t>
+      </w:r>
+    </w:p>
+    <w:p>
+      <w:pPr>
+        <w:rPr>
+          <w:color w:val="FFFFFF" w:themeColor="background1"/>
+          <w:sz w:val="28"/>
+          <w:szCs w:val="28"/>
+        </w:rPr>
+      </w:pPr>
+      <w:r>
+        <w:rPr>
+          <w:color w:val="FFFFFF" w:themeColor="background1"/>
+          <w:sz w:val="28"/>
+          <w:szCs w:val="28"/>
+        </w:rPr>
+        <w:t xml:space="preserve">       │               </w:t>
+      </w:r>
+      <w:r>
+        <w:rPr>
+          <w:rFonts w:ascii="MS Gothic" w:eastAsia="MS Gothic" w:hAnsi="MS Gothic" w:cs="MS Gothic" w:hint="eastAsia"/>
+          <w:color w:val="FFFFFF" w:themeColor="background1"/>
+          <w:sz w:val="28"/>
+          <w:szCs w:val="28"/>
+        </w:rPr>
+        <w:t>├</w:t>
+      </w:r>
+      <w:r>
+        <w:rPr>
+          <w:rFonts w:ascii="Calibri" w:hAnsi="Calibri" w:cs="Calibri"/>
+          <w:color w:val="FFFFFF" w:themeColor="background1"/>
+          <w:sz w:val="28"/>
+          <w:szCs w:val="28"/>
+        </w:rPr>
+        <w:t>─</w:t>
+      </w:r>
+      <w:r>
+        <w:rPr>
+          <w:color w:val="FFFFFF" w:themeColor="background1"/>
+          <w:sz w:val="28"/>
+          <w:szCs w:val="28"/>
+        </w:rPr>
+        <w:t xml:space="preserve"> General Tree</w:t>
+      </w:r>
+    </w:p>
+    <w:p>
+      <w:pPr>
+        <w:rPr>
+          <w:color w:val="FFFFFF" w:themeColor="background1"/>
+          <w:sz w:val="28"/>
+          <w:szCs w:val="28"/>
+        </w:rPr>
+      </w:pPr>
+      <w:r>
+        <w:rPr>
+          <w:color w:val="FFFFFF" w:themeColor="background1"/>
+          <w:sz w:val="28"/>
+          <w:szCs w:val="28"/>
+        </w:rPr>
+        <w:t xml:space="preserve">       │               </w:t>
+      </w:r>
+      <w:r>
+        <w:rPr>
+          <w:rFonts w:ascii="MS Gothic" w:eastAsia="MS Gothic" w:hAnsi="MS Gothic" w:cs="MS Gothic" w:hint="eastAsia"/>
+          <w:color w:val="FFFFFF" w:themeColor="background1"/>
+          <w:sz w:val="28"/>
+          <w:szCs w:val="28"/>
+        </w:rPr>
+        <w:t>├</w:t>
+      </w:r>
+      <w:r>
+        <w:rPr>
+          <w:rFonts w:ascii="Calibri" w:hAnsi="Calibri" w:cs="Calibri"/>
+          <w:color w:val="FFFFFF" w:themeColor="background1"/>
+          <w:sz w:val="28"/>
+          <w:szCs w:val="28"/>
+        </w:rPr>
+        <w:t>─</w:t>
+      </w:r>
+      <w:r>
+        <w:rPr>
+          <w:color w:val="FFFFFF" w:themeColor="background1"/>
+          <w:sz w:val="28"/>
+          <w:szCs w:val="28"/>
+        </w:rPr>
+        <w:t xml:space="preserve"> M-way Search Tree</w:t>
+      </w:r>
+    </w:p>
+    <w:p>
+      <w:pPr>
+        <w:rPr>
+          <w:color w:val="FFFFFF" w:themeColor="background1"/>
+          <w:sz w:val="28"/>
+          <w:szCs w:val="28"/>
+        </w:rPr>
+      </w:pPr>
+      <w:r>
+        <w:rPr>
+          <w:color w:val="FFFFFF" w:themeColor="background1"/>
+          <w:sz w:val="28"/>
+          <w:szCs w:val="28"/>
+        </w:rPr>
+        <w:t xml:space="preserve">       │               </w:t>
+      </w:r>
+      <w:r>
+        <w:rPr>
+          <w:rFonts w:ascii="MS Gothic" w:eastAsia="MS Gothic" w:hAnsi="MS Gothic" w:cs="MS Gothic" w:hint="eastAsia"/>
+          <w:color w:val="FFFFFF" w:themeColor="background1"/>
+          <w:sz w:val="28"/>
+          <w:szCs w:val="28"/>
+        </w:rPr>
+        <w:t>├</w:t>
+      </w:r>
+      <w:r>
+        <w:rPr>
+          <w:rFonts w:ascii="Calibri" w:hAnsi="Calibri" w:cs="Calibri"/>
+          <w:color w:val="FFFFFF" w:themeColor="background1"/>
+          <w:sz w:val="28"/>
+          <w:szCs w:val="28"/>
+        </w:rPr>
+        <w:t>─</w:t>
+      </w:r>
+      <w:r>
+        <w:rPr>
+          <w:color w:val="FFFFFF" w:themeColor="background1"/>
+          <w:sz w:val="28"/>
+          <w:szCs w:val="28"/>
+        </w:rPr>
+        <w:t xml:space="preserve"> B-Tree</w:t>
+      </w:r>
+    </w:p>
+    <w:p>
+      <w:pPr>
+        <w:rPr>
+          <w:color w:val="FFFFFF" w:themeColor="background1"/>
+          <w:sz w:val="28"/>
+          <w:szCs w:val="28"/>
+        </w:rPr>
+      </w:pPr>
+      <w:r>
+        <w:rPr>
+          <w:color w:val="FFFFFF" w:themeColor="background1"/>
+          <w:sz w:val="28"/>
+          <w:szCs w:val="28"/>
+        </w:rPr>
+        <w:t xml:space="preserve">       │               </w:t>
+      </w:r>
+      <w:r>
+        <w:rPr>
+          <w:rFonts w:ascii="MS Gothic" w:eastAsia="MS Gothic" w:hAnsi="MS Gothic" w:cs="MS Gothic" w:hint="eastAsia"/>
+          <w:color w:val="FFFFFF" w:themeColor="background1"/>
+          <w:sz w:val="28"/>
+          <w:szCs w:val="28"/>
+        </w:rPr>
+        <w:t>├</w:t>
+      </w:r>
+      <w:r>
+        <w:rPr>
+          <w:rFonts w:ascii="Calibri" w:hAnsi="Calibri" w:cs="Calibri"/>
+          <w:color w:val="FFFFFF" w:themeColor="background1"/>
+          <w:sz w:val="28"/>
+          <w:szCs w:val="28"/>
+        </w:rPr>
+        <w:t>─</w:t>
+      </w:r>
+      <w:r>
+        <w:rPr>
+          <w:color w:val="FFFFFF" w:themeColor="background1"/>
+          <w:sz w:val="28"/>
+          <w:szCs w:val="28"/>
+        </w:rPr>
+        <w:t xml:space="preserve"> B*, B+ Tree</w:t>
+      </w:r>
+    </w:p>
+    <w:p>
+      <w:pPr>
+        <w:rPr>
+          <w:color w:val="FFFFFF" w:themeColor="background1"/>
+          <w:sz w:val="28"/>
+          <w:szCs w:val="28"/>
+        </w:rPr>
+      </w:pPr>
+      <w:r>
+        <w:rPr>
+          <w:color w:val="FFFFFF" w:themeColor="background1"/>
+          <w:sz w:val="28"/>
+          <w:szCs w:val="28"/>
+        </w:rPr>
+        <w:t xml:space="preserve">       │               └─ Trie</w:t>
+      </w:r>
+    </w:p>
+    <w:p>
+      <w:pPr>
+        <w:rPr>
+          <w:color w:val="FFFFFF" w:themeColor="background1"/>
+          <w:sz w:val="28"/>
+          <w:szCs w:val="28"/>
+        </w:rPr>
+      </w:pPr>
+      <w:r>
+        <w:rPr>
+          <w:color w:val="FFFFFF" w:themeColor="background1"/>
+          <w:sz w:val="28"/>
+          <w:szCs w:val="28"/>
+        </w:rPr>
+        <w:t xml:space="preserve">       │</w:t>
+      </w:r>
+    </w:p>
+    <w:p>
+      <w:pPr>
+        <w:rPr>
+          <w:color w:val="FFFFFF" w:themeColor="background1"/>
+          <w:sz w:val="28"/>
+          <w:szCs w:val="28"/>
+        </w:rPr>
+      </w:pPr>
+      <w:r>
+        <w:rPr>
+          <w:color w:val="FFFFFF" w:themeColor="background1"/>
+          <w:sz w:val="28"/>
+          <w:szCs w:val="28"/>
+        </w:rPr>
+        <w:t xml:space="preserve">       └─ (C) File Organization</w:t>
+      </w:r>
+    </w:p>
+    <w:p>
+      <w:pPr>
+        <w:rPr>
+          <w:color w:val="FFFFFF" w:themeColor="background1"/>
+          <w:sz w:val="28"/>
+          <w:szCs w:val="28"/>
+        </w:rPr>
+      </w:pPr>
+      <w:r>
+        <w:rPr>
+          <w:color w:val="FFFFFF" w:themeColor="background1"/>
+          <w:sz w:val="28"/>
+          <w:szCs w:val="28"/>
+        </w:rPr>
+        <w:t xml:space="preserve">             </w:t>
+      </w:r>
+      <w:r>
+        <w:rPr>
+          <w:rFonts w:ascii="MS Gothic" w:eastAsia="MS Gothic" w:hAnsi="MS Gothic" w:cs="MS Gothic" w:hint="eastAsia"/>
+          <w:color w:val="FFFFFF" w:themeColor="background1"/>
+          <w:sz w:val="28"/>
+          <w:szCs w:val="28"/>
+        </w:rPr>
+        <w:t>├</w:t>
+      </w:r>
+      <w:r>
+        <w:rPr>
+          <w:rFonts w:ascii="Calibri" w:hAnsi="Calibri" w:cs="Calibri"/>
+          <w:color w:val="FFFFFF" w:themeColor="background1"/>
+          <w:sz w:val="28"/>
+          <w:szCs w:val="28"/>
+        </w:rPr>
+        <w:t>─</w:t>
+      </w:r>
+      <w:r>
+        <w:rPr>
+          <w:color w:val="FFFFFF" w:themeColor="background1"/>
+          <w:sz w:val="28"/>
+          <w:szCs w:val="28"/>
+        </w:rPr>
+        <w:t xml:space="preserve"> Sequential</w:t>
+      </w:r>
+    </w:p>
+    <w:p>
+      <w:pPr>
+        <w:rPr>
+          <w:color w:val="FFFFFF" w:themeColor="background1"/>
+          <w:sz w:val="28"/>
+          <w:szCs w:val="28"/>
+        </w:rPr>
+      </w:pPr>
+      <w:r>
+        <w:rPr>
+          <w:color w:val="FFFFFF" w:themeColor="background1"/>
+          <w:sz w:val="28"/>
+          <w:szCs w:val="28"/>
+        </w:rPr>
+        <w:t xml:space="preserve">             </w:t>
+      </w:r>
+      <w:r>
+        <w:rPr>
+          <w:rFonts w:ascii="MS Gothic" w:eastAsia="MS Gothic" w:hAnsi="MS Gothic" w:cs="MS Gothic" w:hint="eastAsia"/>
+          <w:color w:val="FFFFFF" w:themeColor="background1"/>
+          <w:sz w:val="28"/>
+          <w:szCs w:val="28"/>
+        </w:rPr>
+        <w:t>├</w:t>
+      </w:r>
+      <w:r>
+        <w:rPr>
+          <w:rFonts w:ascii="Calibri" w:hAnsi="Calibri" w:cs="Calibri"/>
+          <w:color w:val="FFFFFF" w:themeColor="background1"/>
+          <w:sz w:val="28"/>
+          <w:szCs w:val="28"/>
+        </w:rPr>
+        <w:t>─</w:t>
+      </w:r>
+      <w:r>
+        <w:rPr>
+          <w:color w:val="FFFFFF" w:themeColor="background1"/>
+          <w:sz w:val="28"/>
+          <w:szCs w:val="28"/>
+        </w:rPr>
+        <w:t xml:space="preserve"> Relative</w:t>
+      </w:r>
+    </w:p>
+    <w:p>
+      <w:pPr>
+        <w:rPr>
+          <w:color w:val="FFFFFF" w:themeColor="background1"/>
+          <w:sz w:val="28"/>
+          <w:szCs w:val="28"/>
+        </w:rPr>
+      </w:pPr>
+      <w:r>
+        <w:rPr>
+          <w:color w:val="FFFFFF" w:themeColor="background1"/>
+          <w:sz w:val="28"/>
+          <w:szCs w:val="28"/>
+        </w:rPr>
+        <w:t xml:space="preserve">             </w:t>
+      </w:r>
+      <w:r>
+        <w:rPr>
+          <w:rFonts w:ascii="MS Gothic" w:eastAsia="MS Gothic" w:hAnsi="MS Gothic" w:cs="MS Gothic" w:hint="eastAsia"/>
+          <w:color w:val="FFFFFF" w:themeColor="background1"/>
+          <w:sz w:val="28"/>
+          <w:szCs w:val="28"/>
+        </w:rPr>
+        <w:t>├</w:t>
+      </w:r>
+      <w:r>
+        <w:rPr>
+          <w:rFonts w:ascii="Calibri" w:hAnsi="Calibri" w:cs="Calibri"/>
+          <w:color w:val="FFFFFF" w:themeColor="background1"/>
+          <w:sz w:val="28"/>
+          <w:szCs w:val="28"/>
+        </w:rPr>
+        <w:t>─</w:t>
+      </w:r>
+      <w:r>
+        <w:rPr>
+          <w:color w:val="FFFFFF" w:themeColor="background1"/>
+          <w:sz w:val="28"/>
+          <w:szCs w:val="28"/>
+        </w:rPr>
+        <w:t xml:space="preserve"> Indexed Sequential</w:t>
+      </w:r>
+    </w:p>
+    <w:p>
+      <w:pPr>
+        <w:rPr>
+          <w:color w:val="FFFFFF" w:themeColor="background1"/>
+          <w:sz w:val="28"/>
+          <w:szCs w:val="28"/>
+        </w:rPr>
+      </w:pPr>
+      <w:r>
+        <w:rPr>
+          <w:color w:val="FFFFFF" w:themeColor="background1"/>
+          <w:sz w:val="28"/>
+          <w:szCs w:val="28"/>
+        </w:rPr>
+        <w:t xml:space="preserve">             └─ </w:t>
+      </w:r>
+      <w:proofErr w:type="gramStart"/>
+      <w:r>
+        <w:rPr>
+          <w:color w:val="FFFFFF" w:themeColor="background1"/>
+          <w:sz w:val="28"/>
+          <w:szCs w:val="28"/>
+        </w:rPr>
+        <w:t>Multi-key</w:t>
+      </w:r>
+      <w:proofErr w:type="gramEnd"/>
+    </w:p>
+    <w:p>
+      <w:pPr>
+        <w:rPr>
+          <w:color w:val="FFFFFF" w:themeColor="background1"/>
+          <w:sz w:val="28"/>
+          <w:szCs w:val="28"/>
+        </w:rPr>
+      </w:pPr>
+    </w:p>
+    <w:p>
+      <w:pPr>
+        <w:pStyle w:val="ListParagraph"/>
+        <w:numPr>
+          <w:ilvl w:val="0"/>
+          <w:numId w:val="9"/>
+        </w:numPr>
+        <w:rPr>
+          <w:b/>
+          <w:bCs/>
+          <w:color w:val="FFFFFF" w:themeColor="background1"/>
+          <w:sz w:val="36"/>
+          <w:szCs w:val="36"/>
+          <w:u w:val="single"/>
+        </w:rPr>
+      </w:pPr>
+      <w:r>
+        <w:rPr>
+          <w:b/>
+          <w:bCs/>
+          <w:color w:val="FFFFFF" w:themeColor="background1"/>
+          <w:sz w:val="36"/>
+          <w:szCs w:val="36"/>
+          <w:u w:val="single"/>
+        </w:rPr>
+        <w:t>Abstract Data Types</w:t>
+      </w:r>
+    </w:p>
+    <w:p>
+      <w:pPr>
+        <w:rPr>
+          <w:color w:val="FFFFFF" w:themeColor="background1"/>
+          <w:sz w:val="28"/>
+          <w:szCs w:val="28"/>
+        </w:rPr>
+      </w:pPr>
     </w:p>
     <w:sectPr>
       <w:pgSz w:w="11906" w:h="16838"/>
@@ -2051,6 +5252,95 @@
     </w:lvl>
   </w:abstractNum>
   <w:abstractNum w:abstractNumId="2" w15:restartNumberingAfterBreak="0">
+    <w:nsid w:val="1C413095"/>
+    <w:multiLevelType w:val="hybridMultilevel"/>
+    <w:tmpl w:val="D0085980"/>
+    <w:lvl w:ilvl="0" w:tplc="4009000F">
+      <w:start w:val="1"/>
+      <w:numFmt w:val="decimal"/>
+      <w:lvlText w:val="%1."/>
+      <w:lvlJc w:val="left"/>
+      <w:pPr>
+        <w:ind w:left="1800" w:hanging="360"/>
+      </w:pPr>
+      <w:rPr>
+        <w:rFonts w:hint="default"/>
+      </w:rPr>
+    </w:lvl>
+    <w:lvl w:ilvl="1" w:tplc="40090019">
+      <w:start w:val="1"/>
+      <w:numFmt w:val="lowerLetter"/>
+      <w:lvlText w:val="%2."/>
+      <w:lvlJc w:val="left"/>
+      <w:pPr>
+        <w:ind w:left="2520" w:hanging="360"/>
+      </w:pPr>
+    </w:lvl>
+    <w:lvl w:ilvl="2" w:tplc="4009001B">
+      <w:start w:val="1"/>
+      <w:numFmt w:val="lowerRoman"/>
+      <w:lvlText w:val="%3."/>
+      <w:lvlJc w:val="right"/>
+      <w:pPr>
+        <w:ind w:left="3240" w:hanging="180"/>
+      </w:pPr>
+    </w:lvl>
+    <w:lvl w:ilvl="3" w:tplc="4009000F">
+      <w:start w:val="1"/>
+      <w:numFmt w:val="decimal"/>
+      <w:lvlText w:val="%4."/>
+      <w:lvlJc w:val="left"/>
+      <w:pPr>
+        <w:ind w:left="3960" w:hanging="360"/>
+      </w:pPr>
+    </w:lvl>
+    <w:lvl w:ilvl="4" w:tplc="40090019" w:tentative="1">
+      <w:start w:val="1"/>
+      <w:numFmt w:val="lowerLetter"/>
+      <w:lvlText w:val="%5."/>
+      <w:lvlJc w:val="left"/>
+      <w:pPr>
+        <w:ind w:left="4680" w:hanging="360"/>
+      </w:pPr>
+    </w:lvl>
+    <w:lvl w:ilvl="5" w:tplc="4009001B" w:tentative="1">
+      <w:start w:val="1"/>
+      <w:numFmt w:val="lowerRoman"/>
+      <w:lvlText w:val="%6."/>
+      <w:lvlJc w:val="right"/>
+      <w:pPr>
+        <w:ind w:left="5400" w:hanging="180"/>
+      </w:pPr>
+    </w:lvl>
+    <w:lvl w:ilvl="6" w:tplc="4009000F" w:tentative="1">
+      <w:start w:val="1"/>
+      <w:numFmt w:val="decimal"/>
+      <w:lvlText w:val="%7."/>
+      <w:lvlJc w:val="left"/>
+      <w:pPr>
+        <w:ind w:left="6120" w:hanging="360"/>
+      </w:pPr>
+    </w:lvl>
+    <w:lvl w:ilvl="7" w:tplc="40090019" w:tentative="1">
+      <w:start w:val="1"/>
+      <w:numFmt w:val="lowerLetter"/>
+      <w:lvlText w:val="%8."/>
+      <w:lvlJc w:val="left"/>
+      <w:pPr>
+        <w:ind w:left="6840" w:hanging="360"/>
+      </w:pPr>
+    </w:lvl>
+    <w:lvl w:ilvl="8" w:tplc="4009001B" w:tentative="1">
+      <w:start w:val="1"/>
+      <w:numFmt w:val="lowerRoman"/>
+      <w:lvlText w:val="%9."/>
+      <w:lvlJc w:val="right"/>
+      <w:pPr>
+        <w:ind w:left="7560" w:hanging="180"/>
+      </w:pPr>
+    </w:lvl>
+  </w:abstractNum>
+  <w:abstractNum w:abstractNumId="3" w15:restartNumberingAfterBreak="0">
     <w:nsid w:val="25375EAD"/>
     <w:multiLevelType w:val="hybridMultilevel"/>
     <w:tmpl w:val="F13AE6C6"/>
@@ -2139,7 +5429,96 @@
       </w:pPr>
     </w:lvl>
   </w:abstractNum>
-  <w:abstractNum w:abstractNumId="3" w15:restartNumberingAfterBreak="0">
+  <w:abstractNum w:abstractNumId="4" w15:restartNumberingAfterBreak="0">
+    <w:nsid w:val="25BB279F"/>
+    <w:multiLevelType w:val="hybridMultilevel"/>
+    <w:tmpl w:val="FAB82616"/>
+    <w:lvl w:ilvl="0" w:tplc="4009000F">
+      <w:start w:val="1"/>
+      <w:numFmt w:val="decimal"/>
+      <w:lvlText w:val="%1."/>
+      <w:lvlJc w:val="left"/>
+      <w:pPr>
+        <w:ind w:left="720" w:hanging="360"/>
+      </w:pPr>
+      <w:rPr>
+        <w:rFonts w:hint="default"/>
+      </w:rPr>
+    </w:lvl>
+    <w:lvl w:ilvl="1" w:tplc="40090019">
+      <w:start w:val="1"/>
+      <w:numFmt w:val="lowerLetter"/>
+      <w:lvlText w:val="%2."/>
+      <w:lvlJc w:val="left"/>
+      <w:pPr>
+        <w:ind w:left="1440" w:hanging="360"/>
+      </w:pPr>
+    </w:lvl>
+    <w:lvl w:ilvl="2" w:tplc="4009001B" w:tentative="1">
+      <w:start w:val="1"/>
+      <w:numFmt w:val="lowerRoman"/>
+      <w:lvlText w:val="%3."/>
+      <w:lvlJc w:val="right"/>
+      <w:pPr>
+        <w:ind w:left="2160" w:hanging="180"/>
+      </w:pPr>
+    </w:lvl>
+    <w:lvl w:ilvl="3" w:tplc="4009000F" w:tentative="1">
+      <w:start w:val="1"/>
+      <w:numFmt w:val="decimal"/>
+      <w:lvlText w:val="%4."/>
+      <w:lvlJc w:val="left"/>
+      <w:pPr>
+        <w:ind w:left="2880" w:hanging="360"/>
+      </w:pPr>
+    </w:lvl>
+    <w:lvl w:ilvl="4" w:tplc="40090019" w:tentative="1">
+      <w:start w:val="1"/>
+      <w:numFmt w:val="lowerLetter"/>
+      <w:lvlText w:val="%5."/>
+      <w:lvlJc w:val="left"/>
+      <w:pPr>
+        <w:ind w:left="3600" w:hanging="360"/>
+      </w:pPr>
+    </w:lvl>
+    <w:lvl w:ilvl="5" w:tplc="4009001B" w:tentative="1">
+      <w:start w:val="1"/>
+      <w:numFmt w:val="lowerRoman"/>
+      <w:lvlText w:val="%6."/>
+      <w:lvlJc w:val="right"/>
+      <w:pPr>
+        <w:ind w:left="4320" w:hanging="180"/>
+      </w:pPr>
+    </w:lvl>
+    <w:lvl w:ilvl="6" w:tplc="4009000F" w:tentative="1">
+      <w:start w:val="1"/>
+      <w:numFmt w:val="decimal"/>
+      <w:lvlText w:val="%7."/>
+      <w:lvlJc w:val="left"/>
+      <w:pPr>
+        <w:ind w:left="5040" w:hanging="360"/>
+      </w:pPr>
+    </w:lvl>
+    <w:lvl w:ilvl="7" w:tplc="40090019" w:tentative="1">
+      <w:start w:val="1"/>
+      <w:numFmt w:val="lowerLetter"/>
+      <w:lvlText w:val="%8."/>
+      <w:lvlJc w:val="left"/>
+      <w:pPr>
+        <w:ind w:left="5760" w:hanging="360"/>
+      </w:pPr>
+    </w:lvl>
+    <w:lvl w:ilvl="8" w:tplc="4009001B" w:tentative="1">
+      <w:start w:val="1"/>
+      <w:numFmt w:val="lowerRoman"/>
+      <w:lvlText w:val="%9."/>
+      <w:lvlJc w:val="right"/>
+      <w:pPr>
+        <w:ind w:left="6480" w:hanging="180"/>
+      </w:pPr>
+    </w:lvl>
+  </w:abstractNum>
+  <w:abstractNum w:abstractNumId="5" w15:restartNumberingAfterBreak="0">
     <w:nsid w:val="32FD501B"/>
     <w:multiLevelType w:val="hybridMultilevel"/>
     <w:tmpl w:val="6F6265CC"/>
@@ -2190,7 +5569,7 @@
         <w:rFonts w:ascii="Symbol" w:hAnsi="Symbol" w:hint="default"/>
       </w:rPr>
     </w:lvl>
-    <w:lvl w:ilvl="4" w:tplc="40090003" w:tentative="1">
+    <w:lvl w:ilvl="4" w:tplc="40090003">
       <w:start w:val="1"/>
       <w:numFmt w:val="bullet"/>
       <w:lvlText w:val="o"/>
@@ -2251,7 +5630,185 @@
       </w:rPr>
     </w:lvl>
   </w:abstractNum>
-  <w:abstractNum w:abstractNumId="4" w15:restartNumberingAfterBreak="0">
+  <w:abstractNum w:abstractNumId="6" w15:restartNumberingAfterBreak="0">
+    <w:nsid w:val="47E272CC"/>
+    <w:multiLevelType w:val="hybridMultilevel"/>
+    <w:tmpl w:val="A29E272A"/>
+    <w:lvl w:ilvl="0" w:tplc="2C7AA5D6">
+      <w:start w:val="1"/>
+      <w:numFmt w:val="decimal"/>
+      <w:lvlText w:val="%1."/>
+      <w:lvlJc w:val="left"/>
+      <w:pPr>
+        <w:ind w:left="1800" w:hanging="360"/>
+      </w:pPr>
+      <w:rPr>
+        <w:rFonts w:hint="default"/>
+      </w:rPr>
+    </w:lvl>
+    <w:lvl w:ilvl="1" w:tplc="40090019" w:tentative="1">
+      <w:start w:val="1"/>
+      <w:numFmt w:val="lowerLetter"/>
+      <w:lvlText w:val="%2."/>
+      <w:lvlJc w:val="left"/>
+      <w:pPr>
+        <w:ind w:left="2520" w:hanging="360"/>
+      </w:pPr>
+    </w:lvl>
+    <w:lvl w:ilvl="2" w:tplc="4009001B" w:tentative="1">
+      <w:start w:val="1"/>
+      <w:numFmt w:val="lowerRoman"/>
+      <w:lvlText w:val="%3."/>
+      <w:lvlJc w:val="right"/>
+      <w:pPr>
+        <w:ind w:left="3240" w:hanging="180"/>
+      </w:pPr>
+    </w:lvl>
+    <w:lvl w:ilvl="3" w:tplc="4009000F" w:tentative="1">
+      <w:start w:val="1"/>
+      <w:numFmt w:val="decimal"/>
+      <w:lvlText w:val="%4."/>
+      <w:lvlJc w:val="left"/>
+      <w:pPr>
+        <w:ind w:left="3960" w:hanging="360"/>
+      </w:pPr>
+    </w:lvl>
+    <w:lvl w:ilvl="4" w:tplc="40090019" w:tentative="1">
+      <w:start w:val="1"/>
+      <w:numFmt w:val="lowerLetter"/>
+      <w:lvlText w:val="%5."/>
+      <w:lvlJc w:val="left"/>
+      <w:pPr>
+        <w:ind w:left="4680" w:hanging="360"/>
+      </w:pPr>
+    </w:lvl>
+    <w:lvl w:ilvl="5" w:tplc="4009001B" w:tentative="1">
+      <w:start w:val="1"/>
+      <w:numFmt w:val="lowerRoman"/>
+      <w:lvlText w:val="%6."/>
+      <w:lvlJc w:val="right"/>
+      <w:pPr>
+        <w:ind w:left="5400" w:hanging="180"/>
+      </w:pPr>
+    </w:lvl>
+    <w:lvl w:ilvl="6" w:tplc="4009000F" w:tentative="1">
+      <w:start w:val="1"/>
+      <w:numFmt w:val="decimal"/>
+      <w:lvlText w:val="%7."/>
+      <w:lvlJc w:val="left"/>
+      <w:pPr>
+        <w:ind w:left="6120" w:hanging="360"/>
+      </w:pPr>
+    </w:lvl>
+    <w:lvl w:ilvl="7" w:tplc="40090019" w:tentative="1">
+      <w:start w:val="1"/>
+      <w:numFmt w:val="lowerLetter"/>
+      <w:lvlText w:val="%8."/>
+      <w:lvlJc w:val="left"/>
+      <w:pPr>
+        <w:ind w:left="6840" w:hanging="360"/>
+      </w:pPr>
+    </w:lvl>
+    <w:lvl w:ilvl="8" w:tplc="4009001B" w:tentative="1">
+      <w:start w:val="1"/>
+      <w:numFmt w:val="lowerRoman"/>
+      <w:lvlText w:val="%9."/>
+      <w:lvlJc w:val="right"/>
+      <w:pPr>
+        <w:ind w:left="7560" w:hanging="180"/>
+      </w:pPr>
+    </w:lvl>
+  </w:abstractNum>
+  <w:abstractNum w:abstractNumId="7" w15:restartNumberingAfterBreak="0">
+    <w:nsid w:val="4BB52EF1"/>
+    <w:multiLevelType w:val="hybridMultilevel"/>
+    <w:tmpl w:val="4392B95A"/>
+    <w:lvl w:ilvl="0" w:tplc="A9D27AF4">
+      <w:start w:val="1"/>
+      <w:numFmt w:val="decimal"/>
+      <w:lvlText w:val="%1."/>
+      <w:lvlJc w:val="left"/>
+      <w:pPr>
+        <w:ind w:left="2160" w:hanging="360"/>
+      </w:pPr>
+      <w:rPr>
+        <w:rFonts w:hint="default"/>
+      </w:rPr>
+    </w:lvl>
+    <w:lvl w:ilvl="1" w:tplc="40090019" w:tentative="1">
+      <w:start w:val="1"/>
+      <w:numFmt w:val="lowerLetter"/>
+      <w:lvlText w:val="%2."/>
+      <w:lvlJc w:val="left"/>
+      <w:pPr>
+        <w:ind w:left="2880" w:hanging="360"/>
+      </w:pPr>
+    </w:lvl>
+    <w:lvl w:ilvl="2" w:tplc="4009001B" w:tentative="1">
+      <w:start w:val="1"/>
+      <w:numFmt w:val="lowerRoman"/>
+      <w:lvlText w:val="%3."/>
+      <w:lvlJc w:val="right"/>
+      <w:pPr>
+        <w:ind w:left="3600" w:hanging="180"/>
+      </w:pPr>
+    </w:lvl>
+    <w:lvl w:ilvl="3" w:tplc="4009000F" w:tentative="1">
+      <w:start w:val="1"/>
+      <w:numFmt w:val="decimal"/>
+      <w:lvlText w:val="%4."/>
+      <w:lvlJc w:val="left"/>
+      <w:pPr>
+        <w:ind w:left="4320" w:hanging="360"/>
+      </w:pPr>
+    </w:lvl>
+    <w:lvl w:ilvl="4" w:tplc="40090019" w:tentative="1">
+      <w:start w:val="1"/>
+      <w:numFmt w:val="lowerLetter"/>
+      <w:lvlText w:val="%5."/>
+      <w:lvlJc w:val="left"/>
+      <w:pPr>
+        <w:ind w:left="5040" w:hanging="360"/>
+      </w:pPr>
+    </w:lvl>
+    <w:lvl w:ilvl="5" w:tplc="4009001B" w:tentative="1">
+      <w:start w:val="1"/>
+      <w:numFmt w:val="lowerRoman"/>
+      <w:lvlText w:val="%6."/>
+      <w:lvlJc w:val="right"/>
+      <w:pPr>
+        <w:ind w:left="5760" w:hanging="180"/>
+      </w:pPr>
+    </w:lvl>
+    <w:lvl w:ilvl="6" w:tplc="4009000F" w:tentative="1">
+      <w:start w:val="1"/>
+      <w:numFmt w:val="decimal"/>
+      <w:lvlText w:val="%7."/>
+      <w:lvlJc w:val="left"/>
+      <w:pPr>
+        <w:ind w:left="6480" w:hanging="360"/>
+      </w:pPr>
+    </w:lvl>
+    <w:lvl w:ilvl="7" w:tplc="40090019" w:tentative="1">
+      <w:start w:val="1"/>
+      <w:numFmt w:val="lowerLetter"/>
+      <w:lvlText w:val="%8."/>
+      <w:lvlJc w:val="left"/>
+      <w:pPr>
+        <w:ind w:left="7200" w:hanging="360"/>
+      </w:pPr>
+    </w:lvl>
+    <w:lvl w:ilvl="8" w:tplc="4009001B" w:tentative="1">
+      <w:start w:val="1"/>
+      <w:numFmt w:val="lowerRoman"/>
+      <w:lvlText w:val="%9."/>
+      <w:lvlJc w:val="right"/>
+      <w:pPr>
+        <w:ind w:left="7920" w:hanging="180"/>
+      </w:pPr>
+    </w:lvl>
+  </w:abstractNum>
+  <w:abstractNum w:abstractNumId="8" w15:restartNumberingAfterBreak="0">
     <w:nsid w:val="4BC76846"/>
     <w:multiLevelType w:val="hybridMultilevel"/>
     <w:tmpl w:val="81507D58"/>
@@ -2363,7 +5920,7 @@
       </w:rPr>
     </w:lvl>
   </w:abstractNum>
-  <w:abstractNum w:abstractNumId="5" w15:restartNumberingAfterBreak="0">
+  <w:abstractNum w:abstractNumId="9" w15:restartNumberingAfterBreak="0">
     <w:nsid w:val="52A0179E"/>
     <w:multiLevelType w:val="hybridMultilevel"/>
     <w:tmpl w:val="34782D08"/>
@@ -2475,7 +6032,96 @@
       </w:rPr>
     </w:lvl>
   </w:abstractNum>
-  <w:abstractNum w:abstractNumId="6" w15:restartNumberingAfterBreak="0">
+  <w:abstractNum w:abstractNumId="10" w15:restartNumberingAfterBreak="0">
+    <w:nsid w:val="68901FB5"/>
+    <w:multiLevelType w:val="hybridMultilevel"/>
+    <w:tmpl w:val="EBB63564"/>
+    <w:lvl w:ilvl="0" w:tplc="512EDF30">
+      <w:start w:val="1"/>
+      <w:numFmt w:val="upperLetter"/>
+      <w:lvlText w:val="%1."/>
+      <w:lvlJc w:val="left"/>
+      <w:pPr>
+        <w:ind w:left="1440" w:hanging="360"/>
+      </w:pPr>
+      <w:rPr>
+        <w:rFonts w:hint="default"/>
+      </w:rPr>
+    </w:lvl>
+    <w:lvl w:ilvl="1" w:tplc="40090019">
+      <w:start w:val="1"/>
+      <w:numFmt w:val="lowerLetter"/>
+      <w:lvlText w:val="%2."/>
+      <w:lvlJc w:val="left"/>
+      <w:pPr>
+        <w:ind w:left="2160" w:hanging="360"/>
+      </w:pPr>
+    </w:lvl>
+    <w:lvl w:ilvl="2" w:tplc="4009001B" w:tentative="1">
+      <w:start w:val="1"/>
+      <w:numFmt w:val="lowerRoman"/>
+      <w:lvlText w:val="%3."/>
+      <w:lvlJc w:val="right"/>
+      <w:pPr>
+        <w:ind w:left="2880" w:hanging="180"/>
+      </w:pPr>
+    </w:lvl>
+    <w:lvl w:ilvl="3" w:tplc="4009000F" w:tentative="1">
+      <w:start w:val="1"/>
+      <w:numFmt w:val="decimal"/>
+      <w:lvlText w:val="%4."/>
+      <w:lvlJc w:val="left"/>
+      <w:pPr>
+        <w:ind w:left="3600" w:hanging="360"/>
+      </w:pPr>
+    </w:lvl>
+    <w:lvl w:ilvl="4" w:tplc="40090019" w:tentative="1">
+      <w:start w:val="1"/>
+      <w:numFmt w:val="lowerLetter"/>
+      <w:lvlText w:val="%5."/>
+      <w:lvlJc w:val="left"/>
+      <w:pPr>
+        <w:ind w:left="4320" w:hanging="360"/>
+      </w:pPr>
+    </w:lvl>
+    <w:lvl w:ilvl="5" w:tplc="4009001B" w:tentative="1">
+      <w:start w:val="1"/>
+      <w:numFmt w:val="lowerRoman"/>
+      <w:lvlText w:val="%6."/>
+      <w:lvlJc w:val="right"/>
+      <w:pPr>
+        <w:ind w:left="5040" w:hanging="180"/>
+      </w:pPr>
+    </w:lvl>
+    <w:lvl w:ilvl="6" w:tplc="4009000F" w:tentative="1">
+      <w:start w:val="1"/>
+      <w:numFmt w:val="decimal"/>
+      <w:lvlText w:val="%7."/>
+      <w:lvlJc w:val="left"/>
+      <w:pPr>
+        <w:ind w:left="5760" w:hanging="360"/>
+      </w:pPr>
+    </w:lvl>
+    <w:lvl w:ilvl="7" w:tplc="40090019" w:tentative="1">
+      <w:start w:val="1"/>
+      <w:numFmt w:val="lowerLetter"/>
+      <w:lvlText w:val="%8."/>
+      <w:lvlJc w:val="left"/>
+      <w:pPr>
+        <w:ind w:left="6480" w:hanging="360"/>
+      </w:pPr>
+    </w:lvl>
+    <w:lvl w:ilvl="8" w:tplc="4009001B" w:tentative="1">
+      <w:start w:val="1"/>
+      <w:numFmt w:val="lowerRoman"/>
+      <w:lvlText w:val="%9."/>
+      <w:lvlJc w:val="right"/>
+      <w:pPr>
+        <w:ind w:left="7200" w:hanging="180"/>
+      </w:pPr>
+    </w:lvl>
+  </w:abstractNum>
+  <w:abstractNum w:abstractNumId="11" w15:restartNumberingAfterBreak="0">
     <w:nsid w:val="6C5376DD"/>
     <w:multiLevelType w:val="hybridMultilevel"/>
     <w:tmpl w:val="95D462FA"/>
@@ -2588,7 +6234,7 @@
       </w:rPr>
     </w:lvl>
   </w:abstractNum>
-  <w:abstractNum w:abstractNumId="7" w15:restartNumberingAfterBreak="0">
+  <w:abstractNum w:abstractNumId="12" w15:restartNumberingAfterBreak="0">
     <w:nsid w:val="6C706058"/>
     <w:multiLevelType w:val="hybridMultilevel"/>
     <w:tmpl w:val="4F4EFB2A"/>
@@ -2701,7 +6347,7 @@
       </w:rPr>
     </w:lvl>
   </w:abstractNum>
-  <w:abstractNum w:abstractNumId="8" w15:restartNumberingAfterBreak="0">
+  <w:abstractNum w:abstractNumId="13" w15:restartNumberingAfterBreak="0">
     <w:nsid w:val="7E41666F"/>
     <w:multiLevelType w:val="hybridMultilevel"/>
     <w:tmpl w:val="FC76E24E"/>
@@ -2791,7 +6437,7 @@
       </w:pPr>
     </w:lvl>
   </w:abstractNum>
-  <w:abstractNum w:abstractNumId="9" w15:restartNumberingAfterBreak="0">
+  <w:abstractNum w:abstractNumId="14" w15:restartNumberingAfterBreak="0">
     <w:nsid w:val="7E497788"/>
     <w:multiLevelType w:val="hybridMultilevel"/>
     <w:tmpl w:val="169E19CA"/>
@@ -2905,34 +6551,49 @@
     </w:lvl>
   </w:abstractNum>
   <w:num w:numId="1" w16cid:durableId="1023701883">
-    <w:abstractNumId w:val="2"/>
+    <w:abstractNumId w:val="3"/>
   </w:num>
   <w:num w:numId="2" w16cid:durableId="821460770">
-    <w:abstractNumId w:val="9"/>
+    <w:abstractNumId w:val="14"/>
   </w:num>
   <w:num w:numId="3" w16cid:durableId="229848405">
-    <w:abstractNumId w:val="7"/>
+    <w:abstractNumId w:val="12"/>
   </w:num>
   <w:num w:numId="4" w16cid:durableId="1702589333">
-    <w:abstractNumId w:val="8"/>
+    <w:abstractNumId w:val="13"/>
   </w:num>
   <w:num w:numId="5" w16cid:durableId="110131598">
     <w:abstractNumId w:val="0"/>
   </w:num>
   <w:num w:numId="6" w16cid:durableId="756710934">
-    <w:abstractNumId w:val="6"/>
+    <w:abstractNumId w:val="11"/>
   </w:num>
   <w:num w:numId="7" w16cid:durableId="1048143284">
-    <w:abstractNumId w:val="4"/>
+    <w:abstractNumId w:val="8"/>
   </w:num>
   <w:num w:numId="8" w16cid:durableId="1412197027">
-    <w:abstractNumId w:val="3"/>
+    <w:abstractNumId w:val="5"/>
   </w:num>
   <w:num w:numId="9" w16cid:durableId="677468805">
     <w:abstractNumId w:val="1"/>
   </w:num>
   <w:num w:numId="10" w16cid:durableId="1943956540">
-    <w:abstractNumId w:val="5"/>
+    <w:abstractNumId w:val="9"/>
+  </w:num>
+  <w:num w:numId="11" w16cid:durableId="1756055699">
+    <w:abstractNumId w:val="4"/>
+  </w:num>
+  <w:num w:numId="12" w16cid:durableId="1782803333">
+    <w:abstractNumId w:val="10"/>
+  </w:num>
+  <w:num w:numId="13" w16cid:durableId="555356289">
+    <w:abstractNumId w:val="7"/>
+  </w:num>
+  <w:num w:numId="14" w16cid:durableId="701172940">
+    <w:abstractNumId w:val="6"/>
+  </w:num>
+  <w:num w:numId="15" w16cid:durableId="2039230786">
+    <w:abstractNumId w:val="2"/>
   </w:num>
 </w:numbering>
 </file>

</xml_diff>